<commit_message>
more efficient database pull on controller employee home, condensed tables on table pages. collaborative changes, Rad and Manual added
</commit_message>
<xml_diff>
--- a/documents/user-manual/goal-manager-user-manual.docx
+++ b/documents/user-manual/goal-manager-user-manual.docx
@@ -1,6 +1,6 @@
 
 <file path=word/document.xml><?xml version="1.0" encoding="utf-8"?>
-<w:document xmlns:wpc="http://schemas.microsoft.com/office/word/2010/wordprocessingCanvas" xmlns:cx="http://schemas.microsoft.com/office/drawing/2014/chartex" xmlns:cx1="http://schemas.microsoft.com/office/drawing/2015/9/8/chartex" xmlns:cx2="http://schemas.microsoft.com/office/drawing/2015/10/21/chartex" xmlns:cx3="http://schemas.microsoft.com/office/drawing/2016/5/9/chartex" xmlns:cx4="http://schemas.microsoft.com/office/drawing/2016/5/10/chartex" xmlns:cx5="http://schemas.microsoft.com/office/drawing/2016/5/11/chartex" xmlns:mc="http://schemas.openxmlformats.org/markup-compatibility/2006" xmlns:o="urn:schemas-microsoft-com:office:office" xmlns:r="http://schemas.openxmlformats.org/officeDocument/2006/relationships" xmlns:m="http://schemas.openxmlformats.org/officeDocument/2006/math" xmlns:v="urn:schemas-microsoft-com:vml" xmlns:wp14="http://schemas.microsoft.com/office/word/2010/wordprocessingDrawing" xmlns:wp="http://schemas.openxmlformats.org/drawingml/2006/wordprocessingDrawing" xmlns:w10="urn:schemas-microsoft-com:office:word" xmlns:w="http://schemas.openxmlformats.org/wordprocessingml/2006/main" xmlns:w14="http://schemas.microsoft.com/office/word/2010/wordml" xmlns:w15="http://schemas.microsoft.com/office/word/2012/wordml" xmlns:w16se="http://schemas.microsoft.com/office/word/2015/wordml/symex" xmlns:wpg="http://schemas.microsoft.com/office/word/2010/wordprocessingGroup" xmlns:wpi="http://schemas.microsoft.com/office/word/2010/wordprocessingInk" xmlns:wne="http://schemas.microsoft.com/office/word/2006/wordml" xmlns:wps="http://schemas.microsoft.com/office/word/2010/wordprocessingShape" mc:Ignorable="w14 w15 w16se wp14">
+<w:document xmlns:wpc="http://schemas.microsoft.com/office/word/2010/wordprocessingCanvas" xmlns:cx="http://schemas.microsoft.com/office/drawing/2014/chartex" xmlns:cx1="http://schemas.microsoft.com/office/drawing/2015/9/8/chartex" xmlns:cx2="http://schemas.microsoft.com/office/drawing/2015/10/21/chartex" xmlns:cx3="http://schemas.microsoft.com/office/drawing/2016/5/9/chartex" xmlns:cx4="http://schemas.microsoft.com/office/drawing/2016/5/10/chartex" xmlns:cx5="http://schemas.microsoft.com/office/drawing/2016/5/11/chartex" xmlns:cx6="http://schemas.microsoft.com/office/drawing/2016/5/12/chartex" xmlns:cx7="http://schemas.microsoft.com/office/drawing/2016/5/13/chartex" xmlns:cx8="http://schemas.microsoft.com/office/drawing/2016/5/14/chartex" xmlns:mc="http://schemas.openxmlformats.org/markup-compatibility/2006" xmlns:o="urn:schemas-microsoft-com:office:office" xmlns:r="http://schemas.openxmlformats.org/officeDocument/2006/relationships" xmlns:m="http://schemas.openxmlformats.org/officeDocument/2006/math" xmlns:v="urn:schemas-microsoft-com:vml" xmlns:wp14="http://schemas.microsoft.com/office/word/2010/wordprocessingDrawing" xmlns:wp="http://schemas.openxmlformats.org/drawingml/2006/wordprocessingDrawing" xmlns:w10="urn:schemas-microsoft-com:office:word" xmlns:w="http://schemas.openxmlformats.org/wordprocessingml/2006/main" xmlns:w14="http://schemas.microsoft.com/office/word/2010/wordml" xmlns:w15="http://schemas.microsoft.com/office/word/2012/wordml" xmlns:w16se="http://schemas.microsoft.com/office/word/2015/wordml/symex" xmlns:wpg="http://schemas.microsoft.com/office/word/2010/wordprocessingGroup" xmlns:wpi="http://schemas.microsoft.com/office/word/2010/wordprocessingInk" xmlns:wne="http://schemas.microsoft.com/office/word/2006/wordml" xmlns:wps="http://schemas.microsoft.com/office/word/2010/wordprocessingShape" mc:Ignorable="w14 w15 w16se wp14">
   <w:body>
     <w:p>
       <w:pPr>
@@ -16,7 +16,6 @@
           <w:szCs w:val="52"/>
         </w:rPr>
       </w:pPr>
-      <w:proofErr w:type="spellStart"/>
       <w:r>
         <w:rPr>
           <w:rFonts w:ascii="Georgia" w:hAnsi="Georgia"/>
@@ -25,9 +24,28 @@
           <w:sz w:val="56"/>
           <w:szCs w:val="52"/>
         </w:rPr>
-        <w:t>GoalManager</w:t>
-      </w:r>
-      <w:proofErr w:type="spellEnd"/>
+        <w:t>Goal</w:t>
+      </w:r>
+      <w:r>
+        <w:rPr>
+          <w:rFonts w:ascii="Georgia" w:hAnsi="Georgia"/>
+          <w:b/>
+          <w:bCs/>
+          <w:sz w:val="56"/>
+          <w:szCs w:val="52"/>
+        </w:rPr>
+        <w:t xml:space="preserve"> </w:t>
+      </w:r>
+      <w:r>
+        <w:rPr>
+          <w:rFonts w:ascii="Georgia" w:hAnsi="Georgia"/>
+          <w:b/>
+          <w:bCs/>
+          <w:sz w:val="56"/>
+          <w:szCs w:val="52"/>
+        </w:rPr>
+        <w:t>Manager</w:t>
+      </w:r>
     </w:p>
     <w:p>
       <w:pPr>
@@ -111,27 +129,26 @@
       <w:pPr>
         <w:spacing w:line="360" w:lineRule="auto"/>
       </w:pPr>
-      <w:proofErr w:type="spellStart"/>
-      <w:r>
-        <w:t>GoalManager</w:t>
-      </w:r>
-      <w:proofErr w:type="spellEnd"/>
-      <w:r>
-        <w:t xml:space="preserve"> is an enterprise resource management tool that supplies an internal management interface for employee goals. The software features a web-based interactive front-end that serves as a shell for interacting with a rigorous multi-user role-based back-end. User roles include Employee, Supervisor, and Administrator. Employees work within a Department and can create, view, edit, and update Goals that align with Department Categories and Quarter dates as deadlines. Supervisors also share Employee functionality </w:t>
+      <w:r>
+        <w:t>Goal</w:t>
+      </w:r>
+      <w:r>
+        <w:t xml:space="preserve"> </w:t>
+      </w:r>
+      <w:r>
+        <w:t xml:space="preserve">Manager is an enterprise resource management tool that supplies an internal management interface for employee goals. The software features a web-based interactive front-end that serves as a shell for interacting with a rigorous multi-user role-based back-end. User roles include Employee, Supervisor, and Administrator. Employees work within a Department and can create, view, edit, and update Goals that align with Department Categories and Quarter dates as deadlines. Supervisors also share Employee functionality </w:t>
       </w:r>
       <w:r>
         <w:t>regarding</w:t>
       </w:r>
       <w:r>
-        <w:t xml:space="preserve"> Goals, and include two methods for analyzing reports: viewing Department-level reports, and individual Employee reports. Administrators handle the creation and modification of Employees, Supervisors, Departments, Categories, and Quarters. </w:t>
-      </w:r>
-      <w:proofErr w:type="spellStart"/>
-      <w:r>
-        <w:t>GoalManager</w:t>
-      </w:r>
-      <w:proofErr w:type="spellEnd"/>
-      <w:r>
-        <w:t xml:space="preserve"> uses a SQL database for all business data, and an Identity database for role-based authentication.</w:t>
+        <w:t xml:space="preserve"> Goals, and include two methods for analyzing reports: viewing Department-level reports, and individual Employee reports. Administrators handle the creation and modification of Employees, Supervisors, Departments, Categories, and Quarters. Goal</w:t>
+      </w:r>
+      <w:r>
+        <w:t xml:space="preserve"> </w:t>
+      </w:r>
+      <w:r>
+        <w:t>Manager uses a SQL database for all business data, and an Identity database for role-based authentication.</w:t>
       </w:r>
     </w:p>
     <w:p>
@@ -144,15 +161,13 @@
         <w:spacing w:line="360" w:lineRule="auto"/>
       </w:pPr>
       <w:r>
-        <w:t xml:space="preserve">This document describes the user manual for operating </w:t>
-      </w:r>
-      <w:proofErr w:type="spellStart"/>
-      <w:r>
-        <w:t>GoalManager</w:t>
-      </w:r>
-      <w:proofErr w:type="spellEnd"/>
-      <w:r>
-        <w:t xml:space="preserve">. The document is ordered as follows: Chapter 1 describes the program </w:t>
+        <w:t>This document describes the user manual for operating Goal</w:t>
+      </w:r>
+      <w:r>
+        <w:t xml:space="preserve"> </w:t>
+      </w:r>
+      <w:r>
+        <w:t xml:space="preserve">Manager. The document is ordered as follows: Chapter 1 describes the program </w:t>
       </w:r>
       <w:r>
         <w:t>and</w:t>
@@ -190,29 +205,19 @@
       <w:r>
         <w:t xml:space="preserve"> </w:t>
       </w:r>
-      <w:r>
-        <w:t>Chapter 5 reviews performance optimization. Chapter 6 explains implemented non-functional requirements, including security.</w:t>
-      </w:r>
     </w:p>
     <w:p>
       <w:pPr>
         <w:spacing w:line="360" w:lineRule="auto"/>
       </w:pPr>
-    </w:p>
-    <w:p>
-      <w:pPr>
-        <w:spacing w:line="360" w:lineRule="auto"/>
-      </w:pPr>
-      <w:r>
-        <w:t xml:space="preserve">This document describes functionality of </w:t>
-      </w:r>
-      <w:proofErr w:type="spellStart"/>
-      <w:r>
-        <w:t>GoalManager</w:t>
-      </w:r>
-      <w:proofErr w:type="spellEnd"/>
-      <w:r>
-        <w:t xml:space="preserve"> v.1.0, dated 25 April 2017.</w:t>
+      <w:r>
+        <w:t>This document describes functionality of Goal</w:t>
+      </w:r>
+      <w:r>
+        <w:t xml:space="preserve"> </w:t>
+      </w:r>
+      <w:r>
+        <w:t>Manager v.1.0, dated 25 April 2017.</w:t>
       </w:r>
     </w:p>
     <w:p>
@@ -6497,11 +6502,15 @@
       <w:pPr>
         <w:pStyle w:val="Paragraph"/>
       </w:pPr>
-      <w:proofErr w:type="spellStart"/>
-      <w:r>
-        <w:t>GoalManager</w:t>
-      </w:r>
-      <w:proofErr w:type="spellEnd"/>
+      <w:r>
+        <w:t>Goal</w:t>
+      </w:r>
+      <w:r>
+        <w:t xml:space="preserve"> </w:t>
+      </w:r>
+      <w:r>
+        <w:t>Manager</w:t>
+      </w:r>
       <w:r>
         <w:t xml:space="preserve"> includes an interactive user interface as displayed in Figure 1.1. All system functionality is accessible through this </w:t>
       </w:r>
@@ -6543,8 +6552,8 @@
             <v:path o:extrusionok="f" gradientshapeok="t" o:connecttype="rect"/>
             <o:lock v:ext="edit" aspectratio="t"/>
           </v:shapetype>
-          <v:shape id="_x0000_i1026" type="#_x0000_t75" style="width:467.15pt;height:248.65pt">
-            <v:imagedata r:id="rId12" o:title="1.1-home-index"/>
+          <v:shape id="_x0000_i1025" type="#_x0000_t75" style="width:466.5pt;height:249pt">
+            <v:imagedata r:id="rId12" o:title="1"/>
           </v:shape>
         </w:pict>
       </w:r>
@@ -6639,29 +6648,26 @@
       <w:pPr>
         <w:pStyle w:val="Paragraph"/>
       </w:pPr>
-      <w:proofErr w:type="spellStart"/>
-      <w:r>
-        <w:t>GoalManager</w:t>
-      </w:r>
-      <w:proofErr w:type="spellEnd"/>
-      <w:r>
-        <w:t xml:space="preserve"> is written in C# 7.0 within the .NET framework. </w:t>
-      </w:r>
-      <w:proofErr w:type="spellStart"/>
-      <w:r>
-        <w:t>GoalManager</w:t>
-      </w:r>
-      <w:proofErr w:type="spellEnd"/>
-      <w:r>
-        <w:t xml:space="preserve"> is implemented on ASP.NET MVC architecture. As a web-based application, </w:t>
-      </w:r>
-      <w:proofErr w:type="spellStart"/>
-      <w:r>
-        <w:t>GoalManager</w:t>
-      </w:r>
-      <w:proofErr w:type="spellEnd"/>
-      <w:r>
-        <w:t xml:space="preserve"> must be hosted on an internal web server for all operations.</w:t>
+      <w:r>
+        <w:t>Goal</w:t>
+      </w:r>
+      <w:r>
+        <w:t xml:space="preserve"> </w:t>
+      </w:r>
+      <w:r>
+        <w:t>Manager is written in C# 7.0 within the .NET framework. Goal</w:t>
+      </w:r>
+      <w:r>
+        <w:t xml:space="preserve"> </w:t>
+      </w:r>
+      <w:r>
+        <w:t>Manager is implemented on ASP.NET MVC architecture. As a web-based application, Goal</w:t>
+      </w:r>
+      <w:r>
+        <w:t xml:space="preserve"> </w:t>
+      </w:r>
+      <w:r>
+        <w:t>Manager must be hosted on an internal web server for all operations.</w:t>
       </w:r>
     </w:p>
     <w:p>
@@ -6704,13 +6710,14 @@
       <w:pPr>
         <w:pStyle w:val="Paragraph"/>
       </w:pPr>
-      <w:proofErr w:type="spellStart"/>
-      <w:r>
-        <w:t>GoalManager</w:t>
-      </w:r>
-      <w:proofErr w:type="spellEnd"/>
-      <w:r>
-        <w:t xml:space="preserve"> provides three user roles: Employees, Supervisors, and Administrators.</w:t>
+      <w:r>
+        <w:t>Goal</w:t>
+      </w:r>
+      <w:r>
+        <w:t xml:space="preserve"> </w:t>
+      </w:r>
+      <w:r>
+        <w:t>Manager provides three user roles: Employees, Supervisors, and Administrators.</w:t>
       </w:r>
     </w:p>
     <w:p>
@@ -6732,23 +6739,19 @@
         <w:pStyle w:val="SubParagraph"/>
       </w:pPr>
       <w:r>
-        <w:t xml:space="preserve">Employees are presented with </w:t>
-      </w:r>
-      <w:proofErr w:type="spellStart"/>
-      <w:r>
-        <w:t>EmployeeHome</w:t>
-      </w:r>
-      <w:proofErr w:type="spellEnd"/>
-      <w:r>
-        <w:t xml:space="preserve">, featured in Figure 2.1. </w:t>
-      </w:r>
-      <w:proofErr w:type="spellStart"/>
-      <w:r>
-        <w:t>EmployeeHome</w:t>
-      </w:r>
-      <w:proofErr w:type="spellEnd"/>
-      <w:r>
-        <w:t xml:space="preserve"> displays any Pending Goals awaiting Supervisor approval, followed by all current Active Goals and each associated Update. Next are all Denied Goals, which have been denied by a Supervisor. Last are all Failed Goals, which detail all Goals that have a due date past the system time.</w:t>
+        <w:t>Employees are presented with Employee</w:t>
+      </w:r>
+      <w:r>
+        <w:t xml:space="preserve"> </w:t>
+      </w:r>
+      <w:r>
+        <w:t>Home, featured in Figure 2.1. Employee</w:t>
+      </w:r>
+      <w:r>
+        <w:t xml:space="preserve"> </w:t>
+      </w:r>
+      <w:r>
+        <w:t>Home displays any Pending Goals awaiting Supervisor approval, followed by all current Active Goals and each associated Update. Next are all Denied Goals, which have been denied by a Supervisor. Last are all Failed Goals, which detail all Goals that have a due date past the system time.</w:t>
       </w:r>
       <w:r>
         <w:t xml:space="preserve"> </w:t>
@@ -6873,40 +6876,28 @@
         <w:pStyle w:val="SubParagraph"/>
       </w:pPr>
       <w:r>
-        <w:t xml:space="preserve">Supervisors are delivered to </w:t>
-      </w:r>
-      <w:proofErr w:type="spellStart"/>
-      <w:r>
-        <w:t>SupervisorHome</w:t>
-      </w:r>
-      <w:proofErr w:type="spellEnd"/>
-      <w:r>
-        <w:t>, which is shown in Figure 2.2.</w:t>
+        <w:t>Supervisors are delivered to Supervisor</w:t>
+      </w:r>
+      <w:r>
+        <w:t xml:space="preserve"> </w:t>
+      </w:r>
+      <w:r>
+        <w:t>Home, which is shown in Figure 2.2.</w:t>
       </w:r>
       <w:r>
         <w:t xml:space="preserve"> Supervisors differ from Employees primarily by the management role that every Supervisor has. A Supervisor manages a Department, and by extension, all Employees in that Department.</w:t>
       </w:r>
       <w:r>
-        <w:t xml:space="preserve"> Much like </w:t>
-      </w:r>
-      <w:proofErr w:type="spellStart"/>
-      <w:r>
-        <w:t>EmployeeHome</w:t>
-      </w:r>
-      <w:proofErr w:type="spellEnd"/>
-      <w:r>
-        <w:t>, Supervisors have</w:t>
-      </w:r>
-      <w:r>
-        <w:t xml:space="preserve"> the same Goal tables as Employees, as detailed in 2.1.1. Furthermore, Supervisors have a Pending Goals queue not for their own goals, but for all managed Employees in their Department, where they can either Approve or Deny </w:t>
-      </w:r>
-      <w:proofErr w:type="gramStart"/>
-      <w:r>
-        <w:t>queued</w:t>
-      </w:r>
-      <w:proofErr w:type="gramEnd"/>
-      <w:r>
-        <w:t xml:space="preserve"> Goals from managed Employees.</w:t>
+        <w:t xml:space="preserve"> Much like Employee</w:t>
+      </w:r>
+      <w:r>
+        <w:t xml:space="preserve"> </w:t>
+      </w:r>
+      <w:r>
+        <w:t>Home, Supervisors have</w:t>
+      </w:r>
+      <w:r>
+        <w:t xml:space="preserve"> the same Goal tables as Employees, as detailed in 2.1.1. Furthermore, Supervisors have a Pending Goals queue not for their own goals, but for all managed Employees in their Department, where they can either Approve or Deny queued Goals from managed Employees.</w:t>
       </w:r>
     </w:p>
     <w:p>
@@ -7005,13 +6996,14 @@
         <w:jc w:val="center"/>
       </w:pPr>
       <w:r>
-        <w:t xml:space="preserve">Figure 2.2. </w:t>
-      </w:r>
-      <w:proofErr w:type="spellStart"/>
-      <w:r>
-        <w:t>SupervisorHome</w:t>
-      </w:r>
-      <w:proofErr w:type="spellEnd"/>
+        <w:t>Figure 2.2. Supervisor</w:t>
+      </w:r>
+      <w:r>
+        <w:t xml:space="preserve"> </w:t>
+      </w:r>
+      <w:r>
+        <w:t>Home</w:t>
+      </w:r>
     </w:p>
     <w:p>
       <w:pPr>
@@ -7040,15 +7032,13 @@
         <w:pStyle w:val="SubParagraph"/>
       </w:pPr>
       <w:r>
-        <w:t xml:space="preserve">Administrators differ from Employees and Supervisors in that they do not have any Goal functionality, nor participate in conventional business Departments. All valid Administrators are restricted to the Administrators Department. Administrators are presented with </w:t>
-      </w:r>
-      <w:proofErr w:type="spellStart"/>
-      <w:r>
-        <w:t>AdminHome</w:t>
-      </w:r>
-      <w:proofErr w:type="spellEnd"/>
-      <w:r>
-        <w:t>, which list a table of all current Administrators, a table of all Departments and their Supervisors, and a table for all non-Administrator users.</w:t>
+        <w:t>Administrators differ from Employees and Supervisors in that they do not have any Goal functionality, nor participate in conventional business Departments. All valid Administrators are restricted to the Administrators Department. Administrators are presented with Admin</w:t>
+      </w:r>
+      <w:r>
+        <w:t xml:space="preserve"> </w:t>
+      </w:r>
+      <w:r>
+        <w:t>Home, which list a table of all current Administrators, a table of all Departments and their Supervisors, and a table for all non-Administrator users.</w:t>
       </w:r>
     </w:p>
     <w:p>
@@ -7061,12 +7051,7 @@
         <w:pStyle w:val="SubParagraph"/>
       </w:pPr>
       <w:r>
-        <w:t>Administrators can modify a selec</w:t>
-      </w:r>
-      <w:bookmarkStart w:id="3" w:name="_GoBack"/>
-      <w:bookmarkEnd w:id="3"/>
-      <w:r>
-        <w:t>ted Department by clicking the “Modify” button attached to that Department. Modifying a Department includes adding Quarters, Categories, and changing the Supervisor of that Department. They can also modify Employees and Supervisors by clicking the “Modify” button attached to that Employee/Supervisor.</w:t>
+        <w:t>Administrators can modify a selected Department by clicking the “Modify” button attached to that Department. Modifying a Department includes adding Quarters, Categories, and changing the Supervisor of that Department. They can also modify Employees and Supervisors by clicking the “Modify” button attached to that Employee/Supervisor.</w:t>
       </w:r>
       <w:r>
         <w:t xml:space="preserve"> Administrators can also modify other Administrators via the same interaction as modifying a Department or Employee/Supervisor.</w:t>
@@ -7084,19 +7069,20 @@
       </w:pPr>
       <w:r>
         <w:pict>
-          <v:shape id="_x0000_i1025" type="#_x0000_t75" style="width:467.15pt;height:253.65pt">
+          <v:shape id="_x0000_i1026" type="#_x0000_t75" style="width:467.25pt;height:253.5pt">
             <v:imagedata r:id="rId15" o:title="2"/>
           </v:shape>
         </w:pict>
       </w:r>
       <w:r>
-        <w:t>Figure 2.3. /Home/</w:t>
-      </w:r>
-      <w:proofErr w:type="spellStart"/>
-      <w:r>
-        <w:t>AdminHome</w:t>
-      </w:r>
-      <w:proofErr w:type="spellEnd"/>
+        <w:t>Figure 2.3. /Home/Admin</w:t>
+      </w:r>
+      <w:r>
+        <w:t xml:space="preserve"> </w:t>
+      </w:r>
+      <w:r>
+        <w:t>Home</w:t>
+      </w:r>
     </w:p>
     <w:p>
       <w:pPr>
@@ -7151,15 +7137,13 @@
         <w:pStyle w:val="SubParagraph"/>
       </w:pPr>
       <w:r>
-        <w:t xml:space="preserve">Employees interfacing with </w:t>
-      </w:r>
-      <w:proofErr w:type="spellStart"/>
-      <w:r>
-        <w:t>GoalManager</w:t>
-      </w:r>
-      <w:proofErr w:type="spellEnd"/>
-      <w:r>
-        <w:t xml:space="preserve"> do so for its titular purpose: to manage Goals. Employees can first view any Goals currently assigned to them. Create Goal </w:t>
+        <w:t>Employees interfacing with Goal</w:t>
+      </w:r>
+      <w:r>
+        <w:t xml:space="preserve"> </w:t>
+      </w:r>
+      <w:r>
+        <w:t xml:space="preserve">Manager do so for its titular purpose: to manage Goals. Employees can first view any Goals currently assigned to them. Create Goal </w:t>
       </w:r>
       <w:r>
         <w:t>is displayed below as Figure 3.1</w:t>
@@ -7175,14 +7159,24 @@
           <w:rFonts w:ascii="Times New Roman" w:hAnsi="Times New Roman" w:cs="Times New Roman"/>
         </w:rPr>
       </w:pPr>
-      <w:proofErr w:type="spellStart"/>
       <w:r>
         <w:rPr>
           <w:rFonts w:ascii="Times New Roman" w:hAnsi="Times New Roman" w:cs="Times New Roman"/>
         </w:rPr>
-        <w:t>CreateGoal</w:t>
-      </w:r>
-      <w:proofErr w:type="spellEnd"/>
+        <w:t>Create</w:t>
+      </w:r>
+      <w:r>
+        <w:rPr>
+          <w:rFonts w:ascii="Times New Roman" w:hAnsi="Times New Roman" w:cs="Times New Roman"/>
+        </w:rPr>
+        <w:t xml:space="preserve"> </w:t>
+      </w:r>
+      <w:r>
+        <w:rPr>
+          <w:rFonts w:ascii="Times New Roman" w:hAnsi="Times New Roman" w:cs="Times New Roman"/>
+        </w:rPr>
+        <w:t>Goal</w:t>
+      </w:r>
     </w:p>
     <w:p/>
     <w:p>
@@ -7205,8 +7199,8 @@
       </w:pPr>
       <w:r>
         <w:pict>
-          <v:shape id="_x0000_i1029" type="#_x0000_t75" style="width:467.15pt;height:248.65pt">
-            <v:imagedata r:id="rId16" o:title="2.4-ee-create-goal"/>
+          <v:shape id="_x0000_i1027" type="#_x0000_t75" style="width:466.5pt;height:249pt">
+            <v:imagedata r:id="rId16" o:title="2"/>
           </v:shape>
         </w:pict>
       </w:r>
@@ -7220,13 +7214,14 @@
         <w:t>Figure 3.1</w:t>
       </w:r>
       <w:r>
-        <w:t xml:space="preserve">. </w:t>
-      </w:r>
-      <w:proofErr w:type="spellStart"/>
-      <w:r>
-        <w:t>CreateGoal</w:t>
-      </w:r>
-      <w:proofErr w:type="spellEnd"/>
+        <w:t>. Create</w:t>
+      </w:r>
+      <w:r>
+        <w:t xml:space="preserve"> </w:t>
+      </w:r>
+      <w:r>
+        <w:t>Goal</w:t>
+      </w:r>
     </w:p>
     <w:p>
       <w:pPr>
@@ -7267,15 +7262,25 @@
           <w:rFonts w:ascii="Times New Roman" w:hAnsi="Times New Roman" w:cs="Times New Roman"/>
         </w:rPr>
       </w:pPr>
-      <w:proofErr w:type="spellStart"/>
       <w:r>
         <w:rPr>
           <w:rFonts w:ascii="Times New Roman" w:hAnsi="Times New Roman" w:cs="Times New Roman"/>
         </w:rPr>
         <w:lastRenderedPageBreak/>
-        <w:t>ViewGoal</w:t>
-      </w:r>
-      <w:proofErr w:type="spellEnd"/>
+        <w:t>View</w:t>
+      </w:r>
+      <w:r>
+        <w:rPr>
+          <w:rFonts w:ascii="Times New Roman" w:hAnsi="Times New Roman" w:cs="Times New Roman"/>
+        </w:rPr>
+        <w:t xml:space="preserve"> </w:t>
+      </w:r>
+      <w:r>
+        <w:rPr>
+          <w:rFonts w:ascii="Times New Roman" w:hAnsi="Times New Roman" w:cs="Times New Roman"/>
+        </w:rPr>
+        <w:t>Goal</w:t>
+      </w:r>
     </w:p>
     <w:p/>
     <w:p>
@@ -7301,8 +7306,8 @@
       </w:pPr>
       <w:r>
         <w:pict>
-          <v:shape id="_x0000_i1030" type="#_x0000_t75" style="width:467.15pt;height:249.5pt">
-            <v:imagedata r:id="rId17" o:title="2.5-ee-view-goal"/>
+          <v:shape id="_x0000_i1028" type="#_x0000_t75" style="width:467.25pt;height:249pt">
+            <v:imagedata r:id="rId17" o:title="2"/>
           </v:shape>
         </w:pict>
       </w:r>
@@ -7316,13 +7321,14 @@
         <w:t>Figure 3.2</w:t>
       </w:r>
       <w:r>
-        <w:t xml:space="preserve">. </w:t>
-      </w:r>
-      <w:proofErr w:type="spellStart"/>
-      <w:r>
-        <w:t>ViewGoal</w:t>
-      </w:r>
-      <w:proofErr w:type="spellEnd"/>
+        <w:t>. View</w:t>
+      </w:r>
+      <w:r>
+        <w:t xml:space="preserve"> </w:t>
+      </w:r>
+      <w:r>
+        <w:t>Goal</w:t>
+      </w:r>
     </w:p>
     <w:p>
       <w:pPr>
@@ -7386,15 +7392,25 @@
           <w:rFonts w:ascii="Times New Roman" w:hAnsi="Times New Roman" w:cs="Times New Roman"/>
         </w:rPr>
       </w:pPr>
-      <w:proofErr w:type="spellStart"/>
       <w:r>
         <w:rPr>
           <w:rFonts w:ascii="Times New Roman" w:hAnsi="Times New Roman" w:cs="Times New Roman"/>
         </w:rPr>
         <w:lastRenderedPageBreak/>
-        <w:t>UpdateGoal</w:t>
-      </w:r>
-      <w:proofErr w:type="spellEnd"/>
+        <w:t>Update</w:t>
+      </w:r>
+      <w:r>
+        <w:rPr>
+          <w:rFonts w:ascii="Times New Roman" w:hAnsi="Times New Roman" w:cs="Times New Roman"/>
+        </w:rPr>
+        <w:t xml:space="preserve"> </w:t>
+      </w:r>
+      <w:r>
+        <w:rPr>
+          <w:rFonts w:ascii="Times New Roman" w:hAnsi="Times New Roman" w:cs="Times New Roman"/>
+        </w:rPr>
+        <w:t>Goal</w:t>
+      </w:r>
     </w:p>
     <w:p>
       <w:pPr>
@@ -7407,18 +7423,13 @@
         <w:ind w:left="1440"/>
       </w:pPr>
       <w:r>
-        <w:t xml:space="preserve">Employees </w:t>
-      </w:r>
-      <w:r>
-        <w:t xml:space="preserve">can update a Goal by clicking the “Update” button attached to the Goal’s list element. The </w:t>
-      </w:r>
-      <w:proofErr w:type="spellStart"/>
-      <w:r>
-        <w:t>UpdateGoal</w:t>
-      </w:r>
-      <w:proofErr w:type="spellEnd"/>
-      <w:r>
-        <w:t xml:space="preserve"> page is featured in Figure 3.3.</w:t>
+        <w:t>Employees can update a Goal by clicking the “Update” button attached to the Goal’s list element. The Update</w:t>
+      </w:r>
+      <w:r>
+        <w:t xml:space="preserve"> </w:t>
+      </w:r>
+      <w:r>
+        <w:t>Goal page is featured in Figure 3.3.</w:t>
       </w:r>
     </w:p>
     <w:p>
@@ -7434,8 +7445,8 @@
       </w:pPr>
       <w:r>
         <w:pict>
-          <v:shape id="_x0000_i1040" type="#_x0000_t75" style="width:467.15pt;height:247.8pt">
-            <v:imagedata r:id="rId18" o:title="3.3-ee-update-goal"/>
+          <v:shape id="_x0000_i1029" type="#_x0000_t75" style="width:466.5pt;height:247.5pt">
+            <v:imagedata r:id="rId18" o:title="3"/>
           </v:shape>
         </w:pict>
       </w:r>
@@ -7447,13 +7458,14 @@
         <w:jc w:val="center"/>
       </w:pPr>
       <w:r>
-        <w:t xml:space="preserve">Figure 3.3. </w:t>
-      </w:r>
-      <w:proofErr w:type="spellStart"/>
-      <w:r>
-        <w:t>UpdateGoal</w:t>
-      </w:r>
-      <w:proofErr w:type="spellEnd"/>
+        <w:t>Figure 3.3. Update</w:t>
+      </w:r>
+      <w:r>
+        <w:t xml:space="preserve"> </w:t>
+      </w:r>
+      <w:r>
+        <w:t>Goal</w:t>
+      </w:r>
     </w:p>
     <w:p>
       <w:pPr>
@@ -7524,14 +7536,15 @@
       <w:pPr>
         <w:pStyle w:val="Heading3"/>
       </w:pPr>
-      <w:proofErr w:type="spellStart"/>
-      <w:r>
-        <w:t>CreateGoal</w:t>
-      </w:r>
-      <w:proofErr w:type="spellEnd"/>
+      <w:r>
+        <w:t>Create</w:t>
+      </w:r>
       <w:r>
         <w:t xml:space="preserve"> </w:t>
       </w:r>
+      <w:r>
+        <w:t xml:space="preserve">Goal </w:t>
+      </w:r>
     </w:p>
     <w:p/>
     <w:p>
@@ -7543,15 +7556,7 @@
         <w:t xml:space="preserve">Supervisors </w:t>
       </w:r>
       <w:r>
-        <w:t xml:space="preserve">can create Goals alongside the Quarter dates and Categories of the Department that they manage. However, Supervisor also </w:t>
-      </w:r>
-      <w:proofErr w:type="gramStart"/>
-      <w:r>
-        <w:t>have the ability to</w:t>
-      </w:r>
-      <w:proofErr w:type="gramEnd"/>
-      <w:r>
-        <w:t xml:space="preserve"> push a Goal out to every Employee in his or her Department. This is accomplished by the “Push to Department?” checkbox on the Create Goal page accessible only to Supervisors. </w:t>
+        <w:t xml:space="preserve">can create Goals alongside the Quarter dates and Categories of the Department that they manage. However, Supervisor also have the ability to push a Goal out to every Employee in his or her Department. This is accomplished by the “Push to Department?” checkbox on the Create Goal page accessible only to Supervisors. </w:t>
       </w:r>
       <w:r>
         <w:t>Figure 3.4</w:t>
@@ -7573,8 +7578,8 @@
       </w:pPr>
       <w:r>
         <w:pict>
-          <v:shape id="_x0000_i1032" type="#_x0000_t75" style="width:467.15pt;height:249.5pt">
-            <v:imagedata r:id="rId19" o:title="2.7-super-create-goal"/>
+          <v:shape id="_x0000_i1030" type="#_x0000_t75" style="width:467.25pt;height:249.75pt">
+            <v:imagedata r:id="rId19" o:title="2"/>
           </v:shape>
         </w:pict>
       </w:r>
@@ -7589,15 +7594,13 @@
         <w:t>Figure 3.4</w:t>
       </w:r>
       <w:r>
-        <w:t xml:space="preserve">. </w:t>
-      </w:r>
-      <w:proofErr w:type="spellStart"/>
-      <w:r>
-        <w:t>CreateGoal</w:t>
-      </w:r>
-      <w:proofErr w:type="spellEnd"/>
-      <w:r>
-        <w:t xml:space="preserve"> (Supervisor)</w:t>
+        <w:t>. Create</w:t>
+      </w:r>
+      <w:r>
+        <w:t xml:space="preserve"> </w:t>
+      </w:r>
+      <w:r>
+        <w:t>Goal (Supervisor)</w:t>
       </w:r>
     </w:p>
     <w:p>
@@ -7650,12 +7653,16 @@
       <w:pPr>
         <w:pStyle w:val="Heading3"/>
       </w:pPr>
-      <w:proofErr w:type="spellStart"/>
       <w:r>
         <w:lastRenderedPageBreak/>
-        <w:t>ViewGoal</w:t>
-      </w:r>
-      <w:proofErr w:type="spellEnd"/>
+        <w:t>View</w:t>
+      </w:r>
+      <w:r>
+        <w:t xml:space="preserve"> </w:t>
+      </w:r>
+      <w:r>
+        <w:t>Goal</w:t>
+      </w:r>
     </w:p>
     <w:p>
       <w:pPr>
@@ -7674,15 +7681,13 @@
         <w:t>icking the View button. Figure 3.5</w:t>
       </w:r>
       <w:r>
-        <w:t xml:space="preserve"> displays </w:t>
-      </w:r>
-      <w:proofErr w:type="spellStart"/>
-      <w:r>
-        <w:t>ViewGoal</w:t>
-      </w:r>
-      <w:proofErr w:type="spellEnd"/>
-      <w:r>
-        <w:t xml:space="preserve"> for Supervisors.</w:t>
+        <w:t xml:space="preserve"> displays View</w:t>
+      </w:r>
+      <w:r>
+        <w:t xml:space="preserve"> </w:t>
+      </w:r>
+      <w:r>
+        <w:t>Goal for Supervisors.</w:t>
       </w:r>
     </w:p>
     <w:p>
@@ -7698,8 +7703,8 @@
       </w:pPr>
       <w:r>
         <w:pict>
-          <v:shape id="_x0000_i1033" type="#_x0000_t75" style="width:467.15pt;height:249.5pt">
-            <v:imagedata r:id="rId20" o:title="2.8-super-view-goal"/>
+          <v:shape id="_x0000_i1031" type="#_x0000_t75" style="width:467.25pt;height:249.75pt">
+            <v:imagedata r:id="rId20" o:title="2"/>
           </v:shape>
         </w:pict>
       </w:r>
@@ -7713,15 +7718,13 @@
         <w:t>Figure 3.5</w:t>
       </w:r>
       <w:r>
-        <w:t xml:space="preserve">. </w:t>
-      </w:r>
-      <w:proofErr w:type="spellStart"/>
-      <w:r>
-        <w:t>ViewGoal</w:t>
-      </w:r>
-      <w:proofErr w:type="spellEnd"/>
-      <w:r>
-        <w:t xml:space="preserve"> (Supervisor)</w:t>
+        <w:t>. View</w:t>
+      </w:r>
+      <w:r>
+        <w:t xml:space="preserve"> </w:t>
+      </w:r>
+      <w:r>
+        <w:t>Goal (Supervisor)</w:t>
       </w:r>
     </w:p>
     <w:p>
@@ -7783,14 +7786,15 @@
       <w:pPr>
         <w:pStyle w:val="Heading3"/>
       </w:pPr>
-      <w:proofErr w:type="spellStart"/>
       <w:r>
         <w:lastRenderedPageBreak/>
-        <w:t>UpdateGoal</w:t>
-      </w:r>
-      <w:proofErr w:type="spellEnd"/>
+        <w:t>Update</w:t>
+      </w:r>
       <w:r>
         <w:t xml:space="preserve"> </w:t>
+      </w:r>
+      <w:r>
+        <w:t xml:space="preserve">Goal </w:t>
       </w:r>
     </w:p>
     <w:p>
@@ -7825,8 +7829,8 @@
       </w:pPr>
       <w:r>
         <w:pict>
-          <v:shape id="_x0000_i1034" type="#_x0000_t75" style="width:467.15pt;height:248.65pt">
-            <v:imagedata r:id="rId21" o:title="2.9-super-update-goal"/>
+          <v:shape id="_x0000_i1032" type="#_x0000_t75" style="width:467.25pt;height:249pt">
+            <v:imagedata r:id="rId21" o:title="2"/>
           </v:shape>
         </w:pict>
       </w:r>
@@ -7840,15 +7844,13 @@
         <w:t>Figure 3.6</w:t>
       </w:r>
       <w:r>
-        <w:t xml:space="preserve">. </w:t>
-      </w:r>
-      <w:proofErr w:type="spellStart"/>
-      <w:r>
-        <w:t>UpdateGoal</w:t>
-      </w:r>
-      <w:proofErr w:type="spellEnd"/>
-      <w:r>
-        <w:t xml:space="preserve"> (Supervisor)</w:t>
+        <w:t>. Update</w:t>
+      </w:r>
+      <w:r>
+        <w:t xml:space="preserve"> </w:t>
+      </w:r>
+      <w:r>
+        <w:t>Goal (Supervisor)</w:t>
       </w:r>
     </w:p>
     <w:p>
@@ -7920,15 +7922,16 @@
       <w:pPr>
         <w:pStyle w:val="Heading3"/>
       </w:pPr>
-      <w:proofErr w:type="spellStart"/>
       <w:r>
         <w:lastRenderedPageBreak/>
-        <w:t>AddCategory</w:t>
-      </w:r>
-      <w:proofErr w:type="spellEnd"/>
+        <w:t>Add</w:t>
+      </w:r>
       <w:r>
         <w:t xml:space="preserve"> </w:t>
       </w:r>
+      <w:r>
+        <w:t xml:space="preserve">Category </w:t>
+      </w:r>
     </w:p>
     <w:p>
       <w:pPr>
@@ -7941,26 +7944,22 @@
         <w:pStyle w:val="Paragraph"/>
       </w:pPr>
       <w:r>
-        <w:t xml:space="preserve">Supervisors can add Goal Categories for their Department. By clicking “Add Category” on </w:t>
-      </w:r>
-      <w:proofErr w:type="spellStart"/>
-      <w:r>
-        <w:t>SupervisorHome</w:t>
-      </w:r>
-      <w:proofErr w:type="spellEnd"/>
-      <w:r>
-        <w:t>, a list of current Department Categories will be presented, alongside a form field for entering a new Category.</w:t>
+        <w:t>Supervisors can add Goal Categories for their Department. By clicking “Add Category” on Supervisor</w:t>
       </w:r>
       <w:r>
         <w:t xml:space="preserve"> </w:t>
       </w:r>
-      <w:proofErr w:type="spellStart"/>
-      <w:r>
-        <w:t>AddCategory</w:t>
-      </w:r>
-      <w:proofErr w:type="spellEnd"/>
-      <w:r>
-        <w:t xml:space="preserve"> is featured in Figure 3.7.</w:t>
+      <w:r>
+        <w:t>Home, a list of current Department Categories will be presented, alongside a form field for entering a new Category.</w:t>
+      </w:r>
+      <w:r>
+        <w:t xml:space="preserve"> Add</w:t>
+      </w:r>
+      <w:r>
+        <w:t xml:space="preserve"> </w:t>
+      </w:r>
+      <w:r>
+        <w:t>Category is featured in Figure 3.7.</w:t>
       </w:r>
     </w:p>
     <w:p>
@@ -7974,8 +7973,8 @@
       </w:pPr>
       <w:r>
         <w:pict>
-          <v:shape id="_x0000_i1035" type="#_x0000_t75" style="width:467.15pt;height:250.35pt">
-            <v:imagedata r:id="rId22" o:title="2.10-super-add-cat"/>
+          <v:shape id="_x0000_i1033" type="#_x0000_t75" style="width:466.5pt;height:250.5pt">
+            <v:imagedata r:id="rId22" o:title="2"/>
           </v:shape>
         </w:pict>
       </w:r>
@@ -7989,18 +7988,13 @@
         <w:t>Figure 3.7</w:t>
       </w:r>
       <w:r>
-        <w:t xml:space="preserve">. </w:t>
-      </w:r>
-      <w:proofErr w:type="spellStart"/>
-      <w:r>
-        <w:t>Add</w:t>
-      </w:r>
-      <w:r>
-        <w:t>Category</w:t>
-      </w:r>
-      <w:proofErr w:type="spellEnd"/>
-      <w:r>
-        <w:t xml:space="preserve">  </w:t>
+        <w:t>. Add</w:t>
+      </w:r>
+      <w:r>
+        <w:t xml:space="preserve"> </w:t>
+      </w:r>
+      <w:r>
+        <w:t xml:space="preserve">Category  </w:t>
       </w:r>
     </w:p>
     <w:p>
@@ -8067,14 +8061,15 @@
       <w:pPr>
         <w:pStyle w:val="Heading3"/>
       </w:pPr>
-      <w:proofErr w:type="spellStart"/>
       <w:r>
         <w:lastRenderedPageBreak/>
-        <w:t>ViewReport</w:t>
-      </w:r>
-      <w:proofErr w:type="spellEnd"/>
-      <w:r>
-        <w:t xml:space="preserve"> (Department)</w:t>
+        <w:t>View</w:t>
+      </w:r>
+      <w:r>
+        <w:t xml:space="preserve"> </w:t>
+      </w:r>
+      <w:r>
+        <w:t>Report (Department)</w:t>
       </w:r>
     </w:p>
     <w:p/>
@@ -8083,18 +8078,13 @@
         <w:pStyle w:val="Paragraph"/>
       </w:pPr>
       <w:r>
-        <w:t xml:space="preserve">Supervisors </w:t>
-      </w:r>
-      <w:r>
-        <w:t xml:space="preserve">can view a report of the entire Department that he or she manages. On </w:t>
-      </w:r>
-      <w:proofErr w:type="spellStart"/>
-      <w:r>
-        <w:t>SupervisorHome</w:t>
-      </w:r>
-      <w:proofErr w:type="spellEnd"/>
-      <w:r>
-        <w:t>, the Supervisor can click “View Report” on the Department list item. The departmental report presents aggregated Goal data across the entire Department.</w:t>
+        <w:t>Supervisors can view a report of the entire Department that he or she manages. On Supervisor</w:t>
+      </w:r>
+      <w:r>
+        <w:t xml:space="preserve"> </w:t>
+      </w:r>
+      <w:r>
+        <w:t>Home, the Supervisor can click “View Report” on the Department list item. The departmental report presents aggregated Goal data across the entire Department.</w:t>
       </w:r>
       <w:r>
         <w:t xml:space="preserve"> See Figure 3.8 for details on viewing departmental reports.</w:t>
@@ -8109,15 +8099,13 @@
         <w:t>Figure 3.8</w:t>
       </w:r>
       <w:r>
-        <w:t xml:space="preserve">. </w:t>
-      </w:r>
-      <w:proofErr w:type="spellStart"/>
-      <w:r>
-        <w:t>ViewReport</w:t>
-      </w:r>
-      <w:proofErr w:type="spellEnd"/>
-      <w:r>
-        <w:t xml:space="preserve"> (Department)</w:t>
+        <w:t>. View</w:t>
+      </w:r>
+      <w:r>
+        <w:t xml:space="preserve"> </w:t>
+      </w:r>
+      <w:r>
+        <w:t>Report (Department)</w:t>
       </w:r>
     </w:p>
     <w:p/>
@@ -8125,13 +8113,14 @@
       <w:pPr>
         <w:pStyle w:val="Heading3"/>
       </w:pPr>
-      <w:proofErr w:type="spellStart"/>
-      <w:r>
-        <w:t>ViewReport</w:t>
-      </w:r>
-      <w:proofErr w:type="spellEnd"/>
-      <w:r>
-        <w:t xml:space="preserve"> (</w:t>
+      <w:r>
+        <w:t>View</w:t>
+      </w:r>
+      <w:r>
+        <w:t xml:space="preserve"> </w:t>
+      </w:r>
+      <w:r>
+        <w:t>Report (</w:t>
       </w:r>
       <w:r>
         <w:t>Employee)</w:t>
@@ -8146,13 +8135,8 @@
       <w:pPr>
         <w:pStyle w:val="Paragraph"/>
       </w:pPr>
-      <w:proofErr w:type="gramStart"/>
-      <w:r>
-        <w:t>Similar to</w:t>
-      </w:r>
-      <w:proofErr w:type="gramEnd"/>
-      <w:r>
-        <w:t xml:space="preserve"> viewing a departmental report, a Supervisor can review any managed Employees by clicking the “View Report” button on an Employee’s list entry. The Employee report displays specific Goal data for that Employee, presenting those statistics in a graphical format.</w:t>
+      <w:r>
+        <w:t>Similar to viewing a departmental report, a Supervisor can review any managed Employees by clicking the “View Report” button on an Employee’s list entry. The Employee report displays specific Goal data for that Employee, presenting those statistics in a graphical format.</w:t>
       </w:r>
       <w:r>
         <w:t xml:space="preserve"> Figure 3.9 shows an individual Employee report.</w:t>
@@ -8170,8 +8154,8 @@
       </w:pPr>
       <w:r>
         <w:pict>
-          <v:shape id="_x0000_i1037" type="#_x0000_t75" style="width:467.15pt;height:250.35pt">
-            <v:imagedata r:id="rId23" o:title="2.11-view-report-ee"/>
+          <v:shape id="_x0000_i1034" type="#_x0000_t75" style="width:467.25pt;height:250.5pt">
+            <v:imagedata r:id="rId23" o:title="2"/>
           </v:shape>
         </w:pict>
       </w:r>
@@ -8185,15 +8169,13 @@
         <w:t>Figure 3.9</w:t>
       </w:r>
       <w:r>
-        <w:t xml:space="preserve">. </w:t>
-      </w:r>
-      <w:proofErr w:type="spellStart"/>
-      <w:r>
-        <w:t>ViewReport</w:t>
-      </w:r>
-      <w:proofErr w:type="spellEnd"/>
-      <w:r>
-        <w:t xml:space="preserve"> (Employee)</w:t>
+        <w:t>. View</w:t>
+      </w:r>
+      <w:r>
+        <w:t xml:space="preserve"> </w:t>
+      </w:r>
+      <w:r>
+        <w:t>Report (Employee)</w:t>
       </w:r>
     </w:p>
     <w:p>
@@ -8214,24 +8196,22 @@
           <w:rFonts w:cs="Times New Roman"/>
         </w:rPr>
         <w:lastRenderedPageBreak/>
-        <w:t>Administrator</w:t>
-      </w:r>
-      <w:r>
-        <w:rPr>
-          <w:rFonts w:cs="Times New Roman"/>
-        </w:rPr>
-        <w:t xml:space="preserve"> Functions</w:t>
+        <w:t>Administrator Functions</w:t>
       </w:r>
     </w:p>
     <w:p>
       <w:pPr>
         <w:pStyle w:val="Heading3"/>
       </w:pPr>
-      <w:proofErr w:type="spellStart"/>
-      <w:r>
-        <w:t>CreateEmployee</w:t>
-      </w:r>
-      <w:proofErr w:type="spellEnd"/>
+      <w:r>
+        <w:t>Create</w:t>
+      </w:r>
+      <w:r>
+        <w:t xml:space="preserve"> </w:t>
+      </w:r>
+      <w:r>
+        <w:t>Employee</w:t>
+      </w:r>
     </w:p>
     <w:p/>
     <w:p>
@@ -8243,47 +8223,37 @@
         <w:t>Administrator functionality is limited to the creation and modification of Departments and all Users.</w:t>
       </w:r>
       <w:r>
-        <w:t xml:space="preserve"> Functions include </w:t>
-      </w:r>
-      <w:proofErr w:type="spellStart"/>
-      <w:r>
-        <w:t>CreateEmployee</w:t>
-      </w:r>
-      <w:proofErr w:type="spellEnd"/>
-      <w:r>
-        <w:t xml:space="preserve">, </w:t>
-      </w:r>
-      <w:proofErr w:type="spellStart"/>
-      <w:r>
-        <w:t>CreateDepartment</w:t>
-      </w:r>
-      <w:proofErr w:type="spellEnd"/>
-      <w:r>
-        <w:t xml:space="preserve">, </w:t>
-      </w:r>
-      <w:proofErr w:type="spellStart"/>
-      <w:r>
-        <w:t>ModifyEmployee</w:t>
-      </w:r>
-      <w:proofErr w:type="spellEnd"/>
-      <w:r>
-        <w:t xml:space="preserve">, </w:t>
-      </w:r>
-      <w:proofErr w:type="spellStart"/>
-      <w:r>
-        <w:t>ModifyDepartment</w:t>
-      </w:r>
-      <w:proofErr w:type="spellEnd"/>
-      <w:r>
-        <w:t xml:space="preserve">, and </w:t>
-      </w:r>
-      <w:proofErr w:type="spellStart"/>
-      <w:r>
-        <w:t>AddCategory</w:t>
-      </w:r>
-      <w:proofErr w:type="spellEnd"/>
-      <w:r>
-        <w:t>.</w:t>
+        <w:t xml:space="preserve"> Functions include Create</w:t>
+      </w:r>
+      <w:r>
+        <w:t xml:space="preserve"> </w:t>
+      </w:r>
+      <w:r>
+        <w:t>Employee, Create</w:t>
+      </w:r>
+      <w:r>
+        <w:t xml:space="preserve"> </w:t>
+      </w:r>
+      <w:r>
+        <w:t>Department, Modify</w:t>
+      </w:r>
+      <w:r>
+        <w:t xml:space="preserve"> </w:t>
+      </w:r>
+      <w:r>
+        <w:t>Employee, Modify</w:t>
+      </w:r>
+      <w:r>
+        <w:t xml:space="preserve"> </w:t>
+      </w:r>
+      <w:r>
+        <w:t>Department, and Add</w:t>
+      </w:r>
+      <w:r>
+        <w:t xml:space="preserve"> </w:t>
+      </w:r>
+      <w:r>
+        <w:t>Category.</w:t>
       </w:r>
     </w:p>
     <w:p>
@@ -8358,13 +8328,14 @@
         <w:jc w:val="center"/>
       </w:pPr>
       <w:r>
-        <w:t xml:space="preserve">Figure 3.10. </w:t>
-      </w:r>
-      <w:proofErr w:type="spellStart"/>
-      <w:r>
-        <w:t>CreateEmployee</w:t>
-      </w:r>
-      <w:proofErr w:type="spellEnd"/>
+        <w:t>Figure 3.10. Create</w:t>
+      </w:r>
+      <w:r>
+        <w:t xml:space="preserve"> </w:t>
+      </w:r>
+      <w:r>
+        <w:t>Employee</w:t>
+      </w:r>
     </w:p>
     <w:p>
       <w:pPr>
@@ -8380,22 +8351,32 @@
           <w:rFonts w:ascii="Times New Roman" w:hAnsi="Times New Roman" w:cs="Times New Roman"/>
         </w:rPr>
       </w:pPr>
-      <w:bookmarkStart w:id="4" w:name="_Toc385946335"/>
-      <w:proofErr w:type="spellStart"/>
+      <w:bookmarkStart w:id="3" w:name="_Toc385946335"/>
       <w:r>
         <w:rPr>
           <w:rFonts w:ascii="Times New Roman" w:hAnsi="Times New Roman" w:cs="Times New Roman"/>
         </w:rPr>
-        <w:t>CreateD</w:t>
-      </w:r>
-      <w:bookmarkEnd w:id="4"/>
+        <w:t>Create</w:t>
+      </w:r>
       <w:r>
         <w:rPr>
           <w:rFonts w:ascii="Times New Roman" w:hAnsi="Times New Roman" w:cs="Times New Roman"/>
         </w:rPr>
+        <w:t xml:space="preserve"> </w:t>
+      </w:r>
+      <w:r>
+        <w:rPr>
+          <w:rFonts w:ascii="Times New Roman" w:hAnsi="Times New Roman" w:cs="Times New Roman"/>
+        </w:rPr>
+        <w:t>D</w:t>
+      </w:r>
+      <w:bookmarkEnd w:id="3"/>
+      <w:r>
+        <w:rPr>
+          <w:rFonts w:ascii="Times New Roman" w:hAnsi="Times New Roman" w:cs="Times New Roman"/>
+        </w:rPr>
         <w:t>epartment</w:t>
       </w:r>
-      <w:proofErr w:type="spellEnd"/>
     </w:p>
     <w:p/>
     <w:p>
@@ -8403,31 +8384,25 @@
         <w:pStyle w:val="Paragraph"/>
       </w:pPr>
       <w:r>
-        <w:t xml:space="preserve">Administrators can navigate to </w:t>
-      </w:r>
-      <w:proofErr w:type="spellStart"/>
-      <w:r>
-        <w:t>CreateDepartment</w:t>
-      </w:r>
-      <w:proofErr w:type="spellEnd"/>
-      <w:r>
-        <w:t xml:space="preserve"> by clicking on the “Create Department” button at the top of </w:t>
-      </w:r>
-      <w:proofErr w:type="spellStart"/>
-      <w:r>
-        <w:t>AdminHome</w:t>
-      </w:r>
-      <w:proofErr w:type="spellEnd"/>
-      <w:r>
-        <w:t xml:space="preserve">. The Administrator must provide a name for the Department, a physical location, an optional description, select a Supervisor from the pool of Supervisors, provide at least one Category (in the Category 1 field), and four Quarters with valid, chronological dates. </w:t>
-      </w:r>
-      <w:proofErr w:type="spellStart"/>
-      <w:r>
-        <w:t>CreateDepartment</w:t>
-      </w:r>
-      <w:proofErr w:type="spellEnd"/>
-      <w:r>
-        <w:t xml:space="preserve"> is featured Figure 3.11.</w:t>
+        <w:t>Administrators can navigate to Create</w:t>
+      </w:r>
+      <w:r>
+        <w:t xml:space="preserve"> </w:t>
+      </w:r>
+      <w:r>
+        <w:t>Department by clicking on the “Create Department” button at the top of Admin</w:t>
+      </w:r>
+      <w:r>
+        <w:t xml:space="preserve"> </w:t>
+      </w:r>
+      <w:r>
+        <w:t>Home. The Administrator must provide a name for the Department, a physical location, an optional description, select a Supervisor from the pool of Supervisors, provide at least one Category (in the Category 1 field), and four Quarters with valid, chronological dates. Create</w:t>
+      </w:r>
+      <w:r>
+        <w:t xml:space="preserve"> </w:t>
+      </w:r>
+      <w:r>
+        <w:t>Department is featured Figure 3.11.</w:t>
       </w:r>
     </w:p>
     <w:p>
@@ -8442,8 +8417,8 @@
       <w:r>
         <w:lastRenderedPageBreak/>
         <w:pict>
-          <v:shape id="_x0000_i1048" type="#_x0000_t75" style="width:467.15pt;height:248.65pt">
-            <v:imagedata r:id="rId25" o:title="3.11-create-department"/>
+          <v:shape id="_x0000_i1035" type="#_x0000_t75" style="width:467.25pt;height:249pt">
+            <v:imagedata r:id="rId25" o:title="3"/>
           </v:shape>
         </w:pict>
       </w:r>
@@ -8459,13 +8434,14 @@
         <w:jc w:val="center"/>
       </w:pPr>
       <w:r>
-        <w:t xml:space="preserve">Figure 3.11. </w:t>
-      </w:r>
-      <w:proofErr w:type="spellStart"/>
-      <w:r>
-        <w:t>CreateDepartment</w:t>
-      </w:r>
-      <w:proofErr w:type="spellEnd"/>
+        <w:t>Figure 3.11. Create</w:t>
+      </w:r>
+      <w:r>
+        <w:t xml:space="preserve"> </w:t>
+      </w:r>
+      <w:r>
+        <w:t>Department</w:t>
+      </w:r>
     </w:p>
     <w:p>
       <w:pPr>
@@ -8480,14 +8456,24 @@
           <w:rFonts w:ascii="Times New Roman" w:hAnsi="Times New Roman" w:cs="Times New Roman"/>
         </w:rPr>
       </w:pPr>
-      <w:proofErr w:type="spellStart"/>
       <w:r>
         <w:rPr>
           <w:rFonts w:ascii="Times New Roman" w:hAnsi="Times New Roman" w:cs="Times New Roman"/>
         </w:rPr>
-        <w:t>ModifyEmployee</w:t>
-      </w:r>
-      <w:proofErr w:type="spellEnd"/>
+        <w:t>Modify</w:t>
+      </w:r>
+      <w:r>
+        <w:rPr>
+          <w:rFonts w:ascii="Times New Roman" w:hAnsi="Times New Roman" w:cs="Times New Roman"/>
+        </w:rPr>
+        <w:t xml:space="preserve"> </w:t>
+      </w:r>
+      <w:r>
+        <w:rPr>
+          <w:rFonts w:ascii="Times New Roman" w:hAnsi="Times New Roman" w:cs="Times New Roman"/>
+        </w:rPr>
+        <w:t>Employee</w:t>
+      </w:r>
     </w:p>
     <w:p/>
     <w:p>
@@ -8495,40 +8481,27 @@
         <w:pStyle w:val="Paragraph"/>
       </w:pPr>
       <w:r>
-        <w:t xml:space="preserve">Administrators can navigate to </w:t>
-      </w:r>
-      <w:proofErr w:type="spellStart"/>
-      <w:r>
-        <w:t>ModifyEmployee</w:t>
-      </w:r>
-      <w:proofErr w:type="spellEnd"/>
-      <w:r>
-        <w:t xml:space="preserve"> by clicking on the “</w:t>
-      </w:r>
-      <w:r>
-        <w:t>Modify</w:t>
-      </w:r>
-      <w:r>
-        <w:t xml:space="preserve">” button </w:t>
-      </w:r>
-      <w:r>
-        <w:t xml:space="preserve">attached to any User on </w:t>
-      </w:r>
-      <w:proofErr w:type="spellStart"/>
-      <w:r>
-        <w:t>AdminHome</w:t>
-      </w:r>
-      <w:proofErr w:type="spellEnd"/>
-      <w:r>
-        <w:t xml:space="preserve">. The Administrator must provide a name for the Department, a physical location, an optional description, select a Supervisor from the pool of Supervisors, provide at least one Category (in the Category 1 field), and four Quarters with valid, chronological dates. </w:t>
-      </w:r>
-      <w:proofErr w:type="spellStart"/>
-      <w:r>
-        <w:t>CreateDepartment</w:t>
-      </w:r>
-      <w:proofErr w:type="spellEnd"/>
-      <w:r>
-        <w:t xml:space="preserve"> is featured Figure 3.11.</w:t>
+        <w:t>Administrators can navigate to Modify</w:t>
+      </w:r>
+      <w:r>
+        <w:t xml:space="preserve"> </w:t>
+      </w:r>
+      <w:r>
+        <w:t>Employee by clicking on the “Modify” button attached to any User on Admin</w:t>
+      </w:r>
+      <w:r>
+        <w:t xml:space="preserve"> </w:t>
+      </w:r>
+      <w:r>
+        <w:t>Home. The Administrator must provide a name for the Department, a physical location, an optional description, select a Supervisor from the pool of Supervisors, provide at least one Category (in the Category 1 field), and four Quarters with valid, chronological dates. Create</w:t>
+      </w:r>
+      <w:r>
+        <w:t xml:space="preserve"> </w:t>
+      </w:r>
+      <w:bookmarkStart w:id="4" w:name="_GoBack"/>
+      <w:bookmarkEnd w:id="4"/>
+      <w:r>
+        <w:t>Department is featured Figure 3.11.</w:t>
       </w:r>
     </w:p>
     <w:p>
@@ -8671,15 +8644,7 @@
         <w:t>the</w:t>
       </w:r>
       <w:r>
-        <w:t xml:space="preserve"> local disk use the “</w:t>
-      </w:r>
-      <w:proofErr w:type="gramStart"/>
-      <w:r>
-        <w:t>Choose..</w:t>
-      </w:r>
-      <w:proofErr w:type="gramEnd"/>
-      <w:r>
-        <w:t xml:space="preserve">” button to navigate to the group file. If </w:t>
+        <w:t xml:space="preserve"> local disk use the “Choose..” button to navigate to the group file. If </w:t>
       </w:r>
       <w:r>
         <w:t>the</w:t>
@@ -9031,15 +8996,7 @@
         <w:t xml:space="preserve"> whose name contains the substring</w:t>
       </w:r>
       <w:r>
-        <w:t xml:space="preserve"> </w:t>
-      </w:r>
-      <w:proofErr w:type="gramStart"/>
-      <w:r>
-        <w:t>entered into the</w:t>
-      </w:r>
-      <w:proofErr w:type="gramEnd"/>
-      <w:r>
-        <w:t xml:space="preserve"> search field.</w:t>
+        <w:t xml:space="preserve"> entered into the search field.</w:t>
       </w:r>
       <w:r>
         <w:t xml:space="preserve"> The search will list features that begin with the given search text first and then list all other features that contain but do not being with the given search text.</w:t>
@@ -9082,15 +9039,7 @@
         <w:t xml:space="preserve"> or click on the “Search features” bar. The latter will also hide the search field.</w:t>
       </w:r>
       <w:r>
-        <w:t xml:space="preserve"> </w:t>
-      </w:r>
-      <w:proofErr w:type="gramStart"/>
-      <w:r>
-        <w:t>Alternatively</w:t>
-      </w:r>
-      <w:proofErr w:type="gramEnd"/>
-      <w:r>
-        <w:t xml:space="preserve"> you can</w:t>
+        <w:t xml:space="preserve"> Alternatively you can</w:t>
       </w:r>
       <w:r>
         <w:t xml:space="preserve"> also</w:t>
@@ -9207,15 +9156,7 @@
         <w:pStyle w:val="Paragraph"/>
       </w:pPr>
       <w:r>
-        <w:t xml:space="preserve">If there are no uploaded samples this option is disabled. </w:t>
-      </w:r>
-      <w:proofErr w:type="gramStart"/>
-      <w:r>
-        <w:t>Therefore</w:t>
-      </w:r>
-      <w:proofErr w:type="gramEnd"/>
-      <w:r>
-        <w:t xml:space="preserve"> uploading a sample is required before it can be deleted. Clicking on the “Delete Sample” menu item will generate the window displayed in Figure </w:t>
+        <w:t xml:space="preserve">If there are no uploaded samples this option is disabled. Therefore uploading a sample is required before it can be deleted. Clicking on the “Delete Sample” menu item will generate the window displayed in Figure </w:t>
       </w:r>
       <w:r>
         <w:t>2</w:t>
@@ -9377,28 +9318,15 @@
         <w:pStyle w:val="Paragraph"/>
       </w:pPr>
       <w:r>
-        <w:t xml:space="preserve">The list of feature names is a union of all features contained in the uploaded samples. </w:t>
-      </w:r>
-      <w:proofErr w:type="gramStart"/>
-      <w:r>
-        <w:t>Therefore</w:t>
-      </w:r>
-      <w:proofErr w:type="gramEnd"/>
-      <w:r>
-        <w:t xml:space="preserve"> if the same feature name exists in multiple samples, it will continue to display </w:t>
+        <w:t xml:space="preserve">The list of feature names is a union of all features contained in the uploaded samples. Therefore if the same feature name exists in multiple samples, it will continue to display </w:t>
       </w:r>
       <w:r>
         <w:lastRenderedPageBreak/>
         <w:t xml:space="preserve">even if one of the samples is deleted. A feature name will be deleted when there are no references to </w:t>
       </w:r>
       <w:r>
-        <w:t xml:space="preserve">that </w:t>
-      </w:r>
-      <w:proofErr w:type="gramStart"/>
-      <w:r>
-        <w:t>particular feature</w:t>
-      </w:r>
-      <w:proofErr w:type="gramEnd"/>
+        <w:t>that particular feature</w:t>
+      </w:r>
       <w:r>
         <w:t xml:space="preserve"> in the list of samples.</w:t>
       </w:r>
@@ -9447,23 +9375,7 @@
         <w:pStyle w:val="Paragraph"/>
       </w:pPr>
       <w:r>
-        <w:t xml:space="preserve">If there are no uploaded </w:t>
-      </w:r>
-      <w:proofErr w:type="gramStart"/>
-      <w:r>
-        <w:t>groups</w:t>
-      </w:r>
-      <w:proofErr w:type="gramEnd"/>
-      <w:r>
-        <w:t xml:space="preserve"> this option is disabled. </w:t>
-      </w:r>
-      <w:proofErr w:type="gramStart"/>
-      <w:r>
-        <w:t>Therefore</w:t>
-      </w:r>
-      <w:proofErr w:type="gramEnd"/>
-      <w:r>
-        <w:t xml:space="preserve"> uploading a group is required before it can be deleted. Clicking on the “Delete Group” menu item will generate the window displayed in Figure </w:t>
+        <w:t xml:space="preserve">If there are no uploaded groups this option is disabled. Therefore uploading a group is required before it can be deleted. Clicking on the “Delete Group” menu item will generate the window displayed in Figure </w:t>
       </w:r>
       <w:r>
         <w:t>2</w:t>
@@ -9734,15 +9646,7 @@
         <w:pStyle w:val="Paragraph"/>
       </w:pPr>
       <w:r>
-        <w:t xml:space="preserve">To generate a </w:t>
-      </w:r>
-      <w:proofErr w:type="gramStart"/>
-      <w:r>
-        <w:t>graph</w:t>
-      </w:r>
-      <w:proofErr w:type="gramEnd"/>
-      <w:r>
-        <w:t xml:space="preserve"> navigate to the left of user interface and select the data items you wish to graph. Select one or more items from by clicking on the checkb</w:t>
+        <w:t>To generate a graph navigate to the left of user interface and select the data items you wish to graph. Select one or more items from by clicking on the checkb</w:t>
       </w:r>
       <w:r>
         <w:t xml:space="preserve">ox next to its name. Figure </w:t>
@@ -9760,15 +9664,7 @@
         <w:t xml:space="preserve"> selection of</w:t>
       </w:r>
       <w:r>
-        <w:t xml:space="preserve"> two features. To deselect a data </w:t>
-      </w:r>
-      <w:proofErr w:type="gramStart"/>
-      <w:r>
-        <w:t>item</w:t>
-      </w:r>
-      <w:proofErr w:type="gramEnd"/>
-      <w:r>
-        <w:t xml:space="preserve"> click on the checkbox again until the checkmark disappears.</w:t>
+        <w:t xml:space="preserve"> two features. To deselect a data item click on the checkbox again until the checkmark disappears.</w:t>
       </w:r>
       <w:r>
         <w:t xml:space="preserve"> Alternatively, you can clear all checked items at once by navigating the top menu bar and selecting:</w:t>
@@ -9781,19 +9677,11 @@
           <w:i/>
         </w:rPr>
       </w:pPr>
-      <w:proofErr w:type="gramStart"/>
       <w:r>
         <w:rPr>
           <w:i/>
         </w:rPr>
-        <w:t>View  &gt;</w:t>
-      </w:r>
-      <w:proofErr w:type="gramEnd"/>
-      <w:r>
-        <w:rPr>
-          <w:i/>
-        </w:rPr>
-        <w:t xml:space="preserve"> </w:t>
+        <w:t xml:space="preserve">View  &gt; </w:t>
       </w:r>
       <w:r>
         <w:rPr>
@@ -10140,15 +10028,7 @@
         <w:t xml:space="preserve">types of graphs: line and area. An area graph also includes a fill color, while line graph shows only a line. </w:t>
       </w:r>
       <w:r>
-        <w:t xml:space="preserve">To change the type of </w:t>
-      </w:r>
-      <w:proofErr w:type="gramStart"/>
-      <w:r>
-        <w:t>graph</w:t>
-      </w:r>
-      <w:proofErr w:type="gramEnd"/>
-      <w:r>
-        <w:t xml:space="preserve"> navigate</w:t>
+        <w:t>To change the type of graph navigate</w:t>
       </w:r>
       <w:r>
         <w:t xml:space="preserve"> to:</w:t>
@@ -10312,11 +10192,9 @@
       <w:r>
         <w:t xml:space="preserve"> will be displayed. To change the </w:t>
       </w:r>
-      <w:proofErr w:type="gramStart"/>
       <w:r>
         <w:t>symbol</w:t>
       </w:r>
-      <w:proofErr w:type="gramEnd"/>
       <w:r>
         <w:t xml:space="preserve"> navigate to:</w:t>
       </w:r>
@@ -10581,23 +10459,7 @@
         <w:t xml:space="preserve">a </w:t>
       </w:r>
       <w:r>
-        <w:t xml:space="preserve">line </w:t>
-      </w:r>
-      <w:proofErr w:type="gramStart"/>
-      <w:r>
-        <w:t>graph</w:t>
-      </w:r>
-      <w:proofErr w:type="gramEnd"/>
-      <w:r>
-        <w:t xml:space="preserve"> there is an option to change the line color. For an area </w:t>
-      </w:r>
-      <w:proofErr w:type="gramStart"/>
-      <w:r>
-        <w:t>graph</w:t>
-      </w:r>
-      <w:proofErr w:type="gramEnd"/>
-      <w:r>
-        <w:t xml:space="preserve"> there is an option to change the line color and area fill color. Changing the current selection will change the </w:t>
+        <w:t xml:space="preserve">line graph there is an option to change the line color. For an area graph there is an option to change the line color and area fill color. Changing the current selection will change the </w:t>
       </w:r>
       <w:r>
         <w:t>series</w:t>
@@ -10945,15 +10807,7 @@
         <w:t>. Font family lists all fonts found in your system, and sizes a preconfigure</w:t>
       </w:r>
       <w:r>
-        <w:t xml:space="preserve">d to range between 6-57 pixels. To change the </w:t>
-      </w:r>
-      <w:proofErr w:type="gramStart"/>
-      <w:r>
-        <w:t>settings</w:t>
-      </w:r>
-      <w:proofErr w:type="gramEnd"/>
-      <w:r>
-        <w:t xml:space="preserve"> select a font family and/or font size and press “Change font” button. Graph title will update after the button is clicked.</w:t>
+        <w:t>d to range between 6-57 pixels. To change the settings select a font family and/or font size and press “Change font” button. Graph title will update after the button is clicked.</w:t>
       </w:r>
     </w:p>
     <w:p>
@@ -11167,15 +11021,7 @@
       </w:r>
       <w:proofErr w:type="spellEnd"/>
       <w:r>
-        <w:t xml:space="preserve">. Font family lists all fonts found in your system, and sizes a preconfigured to range between 6-57 pixels. To change the </w:t>
-      </w:r>
-      <w:proofErr w:type="gramStart"/>
-      <w:r>
-        <w:t>settings</w:t>
-      </w:r>
-      <w:proofErr w:type="gramEnd"/>
-      <w:r>
-        <w:t xml:space="preserve"> select a font family and/or font size and press “Change font” button. Axes will update after the button is clicked.</w:t>
+        <w:t>. Font family lists all fonts found in your system, and sizes a preconfigured to range between 6-57 pixels. To change the settings select a font family and/or font size and press “Change font” button. Axes will update after the button is clicked.</w:t>
       </w:r>
     </w:p>
     <w:p>
@@ -11208,15 +11054,7 @@
       </w:r>
       <w:proofErr w:type="spellEnd"/>
       <w:r>
-        <w:t xml:space="preserve"> allows customizing tick labels fonts. The axes fonts are controlled by the same variable and therefore cannot be set to different values for each axis. To change the tick labels </w:t>
-      </w:r>
-      <w:proofErr w:type="gramStart"/>
-      <w:r>
-        <w:t>font</w:t>
-      </w:r>
-      <w:proofErr w:type="gramEnd"/>
-      <w:r>
-        <w:t xml:space="preserve"> navigate to:</w:t>
+        <w:t xml:space="preserve"> allows customizing tick labels fonts. The axes fonts are controlled by the same variable and therefore cannot be set to different values for each axis. To change the tick labels font navigate to:</w:t>
       </w:r>
     </w:p>
     <w:p>
@@ -11247,15 +11085,7 @@
       </w:r>
       <w:proofErr w:type="spellEnd"/>
       <w:r>
-        <w:t xml:space="preserve">. Font family lists all fonts found in your system, and sizes a preconfigured to range between 6-57 pixels. To change the </w:t>
-      </w:r>
-      <w:proofErr w:type="gramStart"/>
-      <w:r>
-        <w:t>settings</w:t>
-      </w:r>
-      <w:proofErr w:type="gramEnd"/>
-      <w:r>
-        <w:t xml:space="preserve"> select a font family and/or font size and press “Change font” button. Tick labels will update after the button is clicked.</w:t>
+        <w:t>. Font family lists all fonts found in your system, and sizes a preconfigured to range between 6-57 pixels. To change the settings select a font family and/or font size and press “Change font” button. Tick labels will update after the button is clicked.</w:t>
       </w:r>
     </w:p>
     <w:p>
@@ -11299,15 +11129,7 @@
         <w:t>legend labels</w:t>
       </w:r>
       <w:r>
-        <w:t xml:space="preserve"> </w:t>
-      </w:r>
-      <w:proofErr w:type="gramStart"/>
-      <w:r>
-        <w:t>font</w:t>
-      </w:r>
-      <w:proofErr w:type="gramEnd"/>
-      <w:r>
-        <w:t xml:space="preserve"> navigate to:</w:t>
+        <w:t xml:space="preserve"> font navigate to:</w:t>
       </w:r>
     </w:p>
     <w:p>
@@ -11362,15 +11184,7 @@
       </w:r>
       <w:proofErr w:type="spellEnd"/>
       <w:r>
-        <w:t xml:space="preserve">. Font family lists all fonts found in your system, and sizes a preconfigured to range between 6-57 pixels. To change the </w:t>
-      </w:r>
-      <w:proofErr w:type="gramStart"/>
-      <w:r>
-        <w:t>settings</w:t>
-      </w:r>
-      <w:proofErr w:type="gramEnd"/>
-      <w:r>
-        <w:t xml:space="preserve"> select a font family and/or font size and press “Change font” button. </w:t>
+        <w:t xml:space="preserve">. Font family lists all fonts found in your system, and sizes a preconfigured to range between 6-57 pixels. To change the settings select a font family and/or font size and press “Change font” button. </w:t>
       </w:r>
       <w:r>
         <w:t>Legend</w:t>
@@ -11859,15 +11673,7 @@
         <w:t xml:space="preserve"> allows customizing the appearance of gridlines individually </w:t>
       </w:r>
       <w:r>
-        <w:t xml:space="preserve">for each axis. To change the </w:t>
-      </w:r>
-      <w:proofErr w:type="gramStart"/>
-      <w:r>
-        <w:t>gridlines</w:t>
-      </w:r>
-      <w:proofErr w:type="gramEnd"/>
-      <w:r>
-        <w:t xml:space="preserve"> navigate to:</w:t>
+        <w:t>for each axis. To change the gridlines navigate to:</w:t>
       </w:r>
     </w:p>
     <w:p>
@@ -12074,15 +11880,7 @@
         <w:t xml:space="preserve"> allows customizing the axis scale. The scale can be changed individually for each axis. </w:t>
       </w:r>
       <w:r>
-        <w:t xml:space="preserve">The axes’ scale sliders </w:t>
-      </w:r>
-      <w:proofErr w:type="gramStart"/>
-      <w:r>
-        <w:t>are located in</w:t>
-      </w:r>
-      <w:proofErr w:type="gramEnd"/>
-      <w:r>
-        <w:t xml:space="preserve"> the graphing area, as shown in Figure </w:t>
+        <w:t xml:space="preserve">The axes’ scale sliders are located in the graphing area, as shown in Figure </w:t>
       </w:r>
       <w:r>
         <w:t>3</w:t>
@@ -12434,15 +12232,7 @@
       </w:r>
       <w:proofErr w:type="spellEnd"/>
       <w:r>
-        <w:t xml:space="preserve"> provides multiple tools for further edit the appearance of a generated graph. To use these tools, user must first upload sample data and generate a graph. The tools </w:t>
-      </w:r>
-      <w:proofErr w:type="gramStart"/>
-      <w:r>
-        <w:t>are located in</w:t>
-      </w:r>
-      <w:proofErr w:type="gramEnd"/>
-      <w:r>
-        <w:t xml:space="preserve"> the control bar on top of the user interface, as show in figure </w:t>
+        <w:t xml:space="preserve"> provides multiple tools for further edit the appearance of a generated graph. To use these tools, user must first upload sample data and generate a graph. The tools are located in the control bar on top of the user interface, as show in figure </w:t>
       </w:r>
       <w:r>
         <w:t>4</w:t>
@@ -12557,15 +12347,7 @@
         <w:pStyle w:val="Paragraph"/>
       </w:pPr>
       <w:r>
-        <w:t xml:space="preserve">The move to allows moving a graph once its size exceeds the size of the graphing area. To enable the move tool, click on the move button. When </w:t>
-      </w:r>
-      <w:proofErr w:type="gramStart"/>
-      <w:r>
-        <w:t>move</w:t>
-      </w:r>
-      <w:proofErr w:type="gramEnd"/>
-      <w:r>
-        <w:t xml:space="preserve"> tool is enabled, hovering over the graph will show a hand cursor.</w:t>
+        <w:t>The move to allows moving a graph once its size exceeds the size of the graphing area. To enable the move tool, click on the move button. When move tool is enabled, hovering over the graph will show a hand cursor.</w:t>
       </w:r>
     </w:p>
     <w:p>
@@ -12589,15 +12371,7 @@
         <w:pStyle w:val="Paragraph"/>
       </w:pPr>
       <w:r>
-        <w:t xml:space="preserve">Draw tool allows free-hand drawing over the graph area. To enable the draw tool, click on the draw button. When </w:t>
-      </w:r>
-      <w:proofErr w:type="gramStart"/>
-      <w:r>
-        <w:t>draw</w:t>
-      </w:r>
-      <w:proofErr w:type="gramEnd"/>
-      <w:r>
-        <w:t xml:space="preserve"> tool is enabled, hovering over the graph will show an arrow cursor.</w:t>
+        <w:t>Draw tool allows free-hand drawing over the graph area. To enable the draw tool, click on the draw button. When draw tool is enabled, hovering over the graph will show an arrow cursor.</w:t>
       </w:r>
     </w:p>
     <w:p>
@@ -12738,15 +12512,7 @@
         <w:pStyle w:val="Paragraph"/>
       </w:pPr>
       <w:r>
-        <w:t xml:space="preserve">Write tool allows adding custom texts over and around the graph area. To enable the write tool, click on the write button. When </w:t>
-      </w:r>
-      <w:proofErr w:type="gramStart"/>
-      <w:r>
-        <w:t>write</w:t>
-      </w:r>
-      <w:proofErr w:type="gramEnd"/>
-      <w:r>
-        <w:t xml:space="preserve"> tool is enabled, hovering over the graph will show a text cursor.</w:t>
+        <w:t>Write tool allows adding custom texts over and around the graph area. To enable the write tool, click on the write button. When write tool is enabled, hovering over the graph will show a text cursor.</w:t>
       </w:r>
     </w:p>
     <w:p>
@@ -13069,15 +12835,7 @@
         <w:t xml:space="preserve">respect to </w:t>
       </w:r>
       <w:r>
-        <w:t xml:space="preserve">the length of the text and </w:t>
-      </w:r>
-      <w:proofErr w:type="gramStart"/>
-      <w:r>
-        <w:t>according to</w:t>
-      </w:r>
-      <w:proofErr w:type="gramEnd"/>
-      <w:r>
-        <w:t xml:space="preserve"> </w:t>
+        <w:t xml:space="preserve">the length of the text and according to </w:t>
       </w:r>
       <w:r>
         <w:t xml:space="preserve">the </w:t>
@@ -13434,15 +13192,7 @@
         <w:pStyle w:val="Paragraph"/>
       </w:pPr>
       <w:r>
-        <w:t xml:space="preserve">The pdf document defaults to 1-page letter size. If the graph width </w:t>
-      </w:r>
-      <w:proofErr w:type="gramStart"/>
-      <w:r>
-        <w:t>exceed</w:t>
-      </w:r>
-      <w:proofErr w:type="gramEnd"/>
-      <w:r>
-        <w:t xml:space="preserve"> its heights, the generated pdf will be landscape, else it will be portrait. If the graph is scaled and the size of the graph exceeds the size of 1 letter page, the graph will scale down to fit the page size.</w:t>
+        <w:t>The pdf document defaults to 1-page letter size. If the graph width exceed its heights, the generated pdf will be landscape, else it will be portrait. If the graph is scaled and the size of the graph exceeds the size of 1 letter page, the graph will scale down to fit the page size.</w:t>
       </w:r>
     </w:p>
     <w:p>
@@ -13472,15 +13222,7 @@
       </w:r>
       <w:proofErr w:type="spellEnd"/>
       <w:r>
-        <w:t xml:space="preserve"> enables setting an option to launch a generated PNG or PDF file upon export. This option </w:t>
-      </w:r>
-      <w:proofErr w:type="gramStart"/>
-      <w:r>
-        <w:t>is located in</w:t>
-      </w:r>
-      <w:proofErr w:type="gramEnd"/>
-      <w:r>
-        <w:t xml:space="preserve"> the menu bar, and can be change by navigating to:</w:t>
+        <w:t xml:space="preserve"> enables setting an option to launch a generated PNG or PDF file upon export. This option is located in the menu bar, and can be change by navigating to:</w:t>
       </w:r>
     </w:p>
     <w:p>
@@ -13535,20 +13277,12 @@
         </w:rPr>
       </w:pPr>
       <w:bookmarkStart w:id="52" w:name="_Toc385946383"/>
-      <w:proofErr w:type="gramStart"/>
       <w:r>
         <w:rPr>
           <w:rFonts w:cs="Times New Roman"/>
         </w:rPr>
         <w:lastRenderedPageBreak/>
-        <w:t>Other</w:t>
-      </w:r>
-      <w:proofErr w:type="gramEnd"/>
-      <w:r>
-        <w:rPr>
-          <w:rFonts w:cs="Times New Roman"/>
-        </w:rPr>
-        <w:t xml:space="preserve"> functionality</w:t>
+        <w:t>Other functionality</w:t>
       </w:r>
       <w:bookmarkEnd w:id="52"/>
     </w:p>
@@ -13652,19 +13386,11 @@
           <w:i/>
         </w:rPr>
       </w:pPr>
-      <w:proofErr w:type="gramStart"/>
       <w:r>
         <w:rPr>
           <w:i/>
         </w:rPr>
-        <w:t>View  &gt;</w:t>
-      </w:r>
-      <w:proofErr w:type="gramEnd"/>
-      <w:r>
-        <w:rPr>
-          <w:i/>
-        </w:rPr>
-        <w:t xml:space="preserve"> Collapse </w:t>
+        <w:t xml:space="preserve">View  &gt; Collapse </w:t>
       </w:r>
       <w:proofErr w:type="spellStart"/>
       <w:r>
@@ -13714,116 +13440,100 @@
           <w:i/>
         </w:rPr>
       </w:pPr>
-      <w:proofErr w:type="gramStart"/>
       <w:r>
         <w:rPr>
           <w:i/>
         </w:rPr>
-        <w:t>View  &gt;</w:t>
-      </w:r>
-      <w:proofErr w:type="gramEnd"/>
+        <w:t xml:space="preserve">View  &gt; Show </w:t>
+      </w:r>
+      <w:proofErr w:type="spellStart"/>
       <w:r>
         <w:rPr>
           <w:i/>
         </w:rPr>
-        <w:t xml:space="preserve"> Show </w:t>
-      </w:r>
-      <w:proofErr w:type="spellStart"/>
-      <w:r>
+        <w:t>Sidepanels</w:t>
+      </w:r>
+      <w:proofErr w:type="spellEnd"/>
+    </w:p>
+    <w:p>
+      <w:pPr>
+        <w:pStyle w:val="Heading3"/>
+        <w:rPr>
+          <w:rFonts w:ascii="Times New Roman" w:hAnsi="Times New Roman" w:cs="Times New Roman"/>
+        </w:rPr>
+      </w:pPr>
+      <w:bookmarkStart w:id="57" w:name="_Toc385946388"/>
+      <w:r>
+        <w:rPr>
+          <w:rFonts w:ascii="Times New Roman" w:hAnsi="Times New Roman" w:cs="Times New Roman"/>
+        </w:rPr>
+        <w:t>Hide data panel only</w:t>
+      </w:r>
+      <w:bookmarkEnd w:id="57"/>
+    </w:p>
+    <w:p>
+      <w:pPr>
+        <w:pStyle w:val="SubParagraph"/>
+      </w:pPr>
+      <w:r>
+        <w:t xml:space="preserve">To adjust the size and/or visibility of data panels only, </w:t>
+      </w:r>
+      <w:r>
+        <w:t xml:space="preserve">bovver </w:t>
+      </w:r>
+      <w:r>
+        <w:t xml:space="preserve">over the vertical separator between the data panels and the graph area, click and drag the mouse. </w:t>
+      </w:r>
+      <w:r>
+        <w:t>Dragging to the left will reduce the width or hide the panel, and dragging to the right will increase its width.</w:t>
+      </w:r>
+    </w:p>
+    <w:p>
+      <w:pPr>
+        <w:pStyle w:val="Heading2"/>
+      </w:pPr>
+      <w:bookmarkStart w:id="58" w:name="_Toc385946389"/>
+      <w:r>
+        <w:t xml:space="preserve">Clearing </w:t>
+      </w:r>
+      <w:r>
+        <w:t>o</w:t>
+      </w:r>
+      <w:r>
+        <w:t>ptions</w:t>
+      </w:r>
+      <w:bookmarkEnd w:id="58"/>
+    </w:p>
+    <w:p>
+      <w:pPr>
+        <w:pStyle w:val="Heading3"/>
+      </w:pPr>
+      <w:bookmarkStart w:id="59" w:name="_Toc385946390"/>
+      <w:r>
+        <w:t>Clear graph</w:t>
+      </w:r>
+      <w:bookmarkEnd w:id="59"/>
+    </w:p>
+    <w:p>
+      <w:pPr>
+        <w:pStyle w:val="SubParagraph"/>
+      </w:pPr>
+      <w:r>
+        <w:t>To clear a generated graph, navigate to top menu bar and select:</w:t>
+      </w:r>
+    </w:p>
+    <w:p>
+      <w:pPr>
+        <w:pStyle w:val="SubParagraph"/>
         <w:rPr>
           <w:i/>
         </w:rPr>
-        <w:t>Sidepanels</w:t>
-      </w:r>
-      <w:proofErr w:type="spellEnd"/>
-    </w:p>
-    <w:p>
-      <w:pPr>
-        <w:pStyle w:val="Heading3"/>
-        <w:rPr>
-          <w:rFonts w:ascii="Times New Roman" w:hAnsi="Times New Roman" w:cs="Times New Roman"/>
-        </w:rPr>
-      </w:pPr>
-      <w:bookmarkStart w:id="57" w:name="_Toc385946388"/>
-      <w:r>
-        <w:rPr>
-          <w:rFonts w:ascii="Times New Roman" w:hAnsi="Times New Roman" w:cs="Times New Roman"/>
-        </w:rPr>
-        <w:t>Hide data panel only</w:t>
-      </w:r>
-      <w:bookmarkEnd w:id="57"/>
-    </w:p>
-    <w:p>
-      <w:pPr>
-        <w:pStyle w:val="SubParagraph"/>
-      </w:pPr>
-      <w:r>
-        <w:t xml:space="preserve">To adjust the size and/or visibility of data panels only, </w:t>
-      </w:r>
-      <w:r>
-        <w:t xml:space="preserve">bovver </w:t>
-      </w:r>
-      <w:r>
-        <w:t xml:space="preserve">over the vertical separator between the data panels and the graph area, click and drag the mouse. </w:t>
-      </w:r>
-      <w:r>
-        <w:t>Dragging to the left will reduce the width or hide the panel, and dragging to the right will increase its width.</w:t>
-      </w:r>
-    </w:p>
-    <w:p>
-      <w:pPr>
-        <w:pStyle w:val="Heading2"/>
-      </w:pPr>
-      <w:bookmarkStart w:id="58" w:name="_Toc385946389"/>
-      <w:r>
-        <w:t xml:space="preserve">Clearing </w:t>
-      </w:r>
-      <w:r>
-        <w:t>o</w:t>
-      </w:r>
-      <w:r>
-        <w:t>ptions</w:t>
-      </w:r>
-      <w:bookmarkEnd w:id="58"/>
-    </w:p>
-    <w:p>
-      <w:pPr>
-        <w:pStyle w:val="Heading3"/>
-      </w:pPr>
-      <w:bookmarkStart w:id="59" w:name="_Toc385946390"/>
-      <w:r>
-        <w:t>Clear graph</w:t>
-      </w:r>
-      <w:bookmarkEnd w:id="59"/>
-    </w:p>
-    <w:p>
-      <w:pPr>
-        <w:pStyle w:val="SubParagraph"/>
-      </w:pPr>
-      <w:r>
-        <w:t>To clear a generated graph, navigate to top menu bar and select:</w:t>
-      </w:r>
-    </w:p>
-    <w:p>
-      <w:pPr>
-        <w:pStyle w:val="SubParagraph"/>
+      </w:pPr>
+      <w:r>
         <w:rPr>
           <w:i/>
         </w:rPr>
-      </w:pPr>
-      <w:proofErr w:type="gramStart"/>
-      <w:r>
-        <w:rPr>
-          <w:i/>
-        </w:rPr>
-        <w:t>View  &gt;</w:t>
-      </w:r>
-      <w:proofErr w:type="gramEnd"/>
-      <w:r>
-        <w:rPr>
-          <w:i/>
-        </w:rPr>
-        <w:t xml:space="preserve"> </w:t>
+        <w:t xml:space="preserve">View  &gt; </w:t>
       </w:r>
       <w:r>
         <w:rPr>
@@ -13899,19 +13609,11 @@
           <w:i/>
         </w:rPr>
       </w:pPr>
-      <w:proofErr w:type="gramStart"/>
       <w:r>
         <w:rPr>
           <w:i/>
         </w:rPr>
-        <w:t>View  &gt;</w:t>
-      </w:r>
-      <w:proofErr w:type="gramEnd"/>
-      <w:r>
-        <w:rPr>
-          <w:i/>
-        </w:rPr>
-        <w:t xml:space="preserve"> </w:t>
+        <w:t xml:space="preserve">View  &gt; </w:t>
       </w:r>
       <w:r>
         <w:rPr>
@@ -14059,7 +13761,7 @@
 </file>
 
 <file path=word/endnotes.xml><?xml version="1.0" encoding="utf-8"?>
-<w:endnotes xmlns:wpc="http://schemas.microsoft.com/office/word/2010/wordprocessingCanvas" xmlns:cx="http://schemas.microsoft.com/office/drawing/2014/chartex" xmlns:cx1="http://schemas.microsoft.com/office/drawing/2015/9/8/chartex" xmlns:cx2="http://schemas.microsoft.com/office/drawing/2015/10/21/chartex" xmlns:cx3="http://schemas.microsoft.com/office/drawing/2016/5/9/chartex" xmlns:cx4="http://schemas.microsoft.com/office/drawing/2016/5/10/chartex" xmlns:cx5="http://schemas.microsoft.com/office/drawing/2016/5/11/chartex" xmlns:mc="http://schemas.openxmlformats.org/markup-compatibility/2006" xmlns:o="urn:schemas-microsoft-com:office:office" xmlns:r="http://schemas.openxmlformats.org/officeDocument/2006/relationships" xmlns:m="http://schemas.openxmlformats.org/officeDocument/2006/math" xmlns:v="urn:schemas-microsoft-com:vml" xmlns:wp14="http://schemas.microsoft.com/office/word/2010/wordprocessingDrawing" xmlns:wp="http://schemas.openxmlformats.org/drawingml/2006/wordprocessingDrawing" xmlns:w10="urn:schemas-microsoft-com:office:word" xmlns:w="http://schemas.openxmlformats.org/wordprocessingml/2006/main" xmlns:w14="http://schemas.microsoft.com/office/word/2010/wordml" xmlns:w15="http://schemas.microsoft.com/office/word/2012/wordml" xmlns:w16se="http://schemas.microsoft.com/office/word/2015/wordml/symex" xmlns:wpg="http://schemas.microsoft.com/office/word/2010/wordprocessingGroup" xmlns:wpi="http://schemas.microsoft.com/office/word/2010/wordprocessingInk" xmlns:wne="http://schemas.microsoft.com/office/word/2006/wordml" xmlns:wps="http://schemas.microsoft.com/office/word/2010/wordprocessingShape" mc:Ignorable="w14 w15 w16se wp14">
+<w:endnotes xmlns:wpc="http://schemas.microsoft.com/office/word/2010/wordprocessingCanvas" xmlns:cx="http://schemas.microsoft.com/office/drawing/2014/chartex" xmlns:cx1="http://schemas.microsoft.com/office/drawing/2015/9/8/chartex" xmlns:cx2="http://schemas.microsoft.com/office/drawing/2015/10/21/chartex" xmlns:cx3="http://schemas.microsoft.com/office/drawing/2016/5/9/chartex" xmlns:cx4="http://schemas.microsoft.com/office/drawing/2016/5/10/chartex" xmlns:cx5="http://schemas.microsoft.com/office/drawing/2016/5/11/chartex" xmlns:cx6="http://schemas.microsoft.com/office/drawing/2016/5/12/chartex" xmlns:cx7="http://schemas.microsoft.com/office/drawing/2016/5/13/chartex" xmlns:cx8="http://schemas.microsoft.com/office/drawing/2016/5/14/chartex" xmlns:mc="http://schemas.openxmlformats.org/markup-compatibility/2006" xmlns:o="urn:schemas-microsoft-com:office:office" xmlns:r="http://schemas.openxmlformats.org/officeDocument/2006/relationships" xmlns:m="http://schemas.openxmlformats.org/officeDocument/2006/math" xmlns:v="urn:schemas-microsoft-com:vml" xmlns:wp14="http://schemas.microsoft.com/office/word/2010/wordprocessingDrawing" xmlns:wp="http://schemas.openxmlformats.org/drawingml/2006/wordprocessingDrawing" xmlns:w10="urn:schemas-microsoft-com:office:word" xmlns:w="http://schemas.openxmlformats.org/wordprocessingml/2006/main" xmlns:w14="http://schemas.microsoft.com/office/word/2010/wordml" xmlns:w15="http://schemas.microsoft.com/office/word/2012/wordml" xmlns:w16se="http://schemas.microsoft.com/office/word/2015/wordml/symex" xmlns:wpg="http://schemas.microsoft.com/office/word/2010/wordprocessingGroup" xmlns:wpi="http://schemas.microsoft.com/office/word/2010/wordprocessingInk" xmlns:wne="http://schemas.microsoft.com/office/word/2006/wordml" xmlns:wps="http://schemas.microsoft.com/office/word/2010/wordprocessingShape" mc:Ignorable="w14 w15 w16se wp14">
   <w:endnote w:type="separator" w:id="-1">
     <w:p>
       <w:r>
@@ -14078,7 +13780,7 @@
 </file>
 
 <file path=word/footer1.xml><?xml version="1.0" encoding="utf-8"?>
-<w:ftr xmlns:wpc="http://schemas.microsoft.com/office/word/2010/wordprocessingCanvas" xmlns:cx="http://schemas.microsoft.com/office/drawing/2014/chartex" xmlns:cx1="http://schemas.microsoft.com/office/drawing/2015/9/8/chartex" xmlns:cx2="http://schemas.microsoft.com/office/drawing/2015/10/21/chartex" xmlns:cx3="http://schemas.microsoft.com/office/drawing/2016/5/9/chartex" xmlns:cx4="http://schemas.microsoft.com/office/drawing/2016/5/10/chartex" xmlns:cx5="http://schemas.microsoft.com/office/drawing/2016/5/11/chartex" xmlns:mc="http://schemas.openxmlformats.org/markup-compatibility/2006" xmlns:o="urn:schemas-microsoft-com:office:office" xmlns:r="http://schemas.openxmlformats.org/officeDocument/2006/relationships" xmlns:m="http://schemas.openxmlformats.org/officeDocument/2006/math" xmlns:v="urn:schemas-microsoft-com:vml" xmlns:wp14="http://schemas.microsoft.com/office/word/2010/wordprocessingDrawing" xmlns:wp="http://schemas.openxmlformats.org/drawingml/2006/wordprocessingDrawing" xmlns:w10="urn:schemas-microsoft-com:office:word" xmlns:w="http://schemas.openxmlformats.org/wordprocessingml/2006/main" xmlns:w14="http://schemas.microsoft.com/office/word/2010/wordml" xmlns:w15="http://schemas.microsoft.com/office/word/2012/wordml" xmlns:w16se="http://schemas.microsoft.com/office/word/2015/wordml/symex" xmlns:wpg="http://schemas.microsoft.com/office/word/2010/wordprocessingGroup" xmlns:wpi="http://schemas.microsoft.com/office/word/2010/wordprocessingInk" xmlns:wne="http://schemas.microsoft.com/office/word/2006/wordml" xmlns:wps="http://schemas.microsoft.com/office/word/2010/wordprocessingShape" mc:Ignorable="w14 w15 w16se wp14">
+<w:ftr xmlns:wpc="http://schemas.microsoft.com/office/word/2010/wordprocessingCanvas" xmlns:cx="http://schemas.microsoft.com/office/drawing/2014/chartex" xmlns:cx1="http://schemas.microsoft.com/office/drawing/2015/9/8/chartex" xmlns:cx2="http://schemas.microsoft.com/office/drawing/2015/10/21/chartex" xmlns:cx3="http://schemas.microsoft.com/office/drawing/2016/5/9/chartex" xmlns:cx4="http://schemas.microsoft.com/office/drawing/2016/5/10/chartex" xmlns:cx5="http://schemas.microsoft.com/office/drawing/2016/5/11/chartex" xmlns:cx6="http://schemas.microsoft.com/office/drawing/2016/5/12/chartex" xmlns:cx7="http://schemas.microsoft.com/office/drawing/2016/5/13/chartex" xmlns:cx8="http://schemas.microsoft.com/office/drawing/2016/5/14/chartex" xmlns:mc="http://schemas.openxmlformats.org/markup-compatibility/2006" xmlns:o="urn:schemas-microsoft-com:office:office" xmlns:r="http://schemas.openxmlformats.org/officeDocument/2006/relationships" xmlns:m="http://schemas.openxmlformats.org/officeDocument/2006/math" xmlns:v="urn:schemas-microsoft-com:vml" xmlns:wp14="http://schemas.microsoft.com/office/word/2010/wordprocessingDrawing" xmlns:wp="http://schemas.openxmlformats.org/drawingml/2006/wordprocessingDrawing" xmlns:w10="urn:schemas-microsoft-com:office:word" xmlns:w="http://schemas.openxmlformats.org/wordprocessingml/2006/main" xmlns:w14="http://schemas.microsoft.com/office/word/2010/wordml" xmlns:w15="http://schemas.microsoft.com/office/word/2012/wordml" xmlns:w16se="http://schemas.microsoft.com/office/word/2015/wordml/symex" xmlns:wpg="http://schemas.microsoft.com/office/word/2010/wordprocessingGroup" xmlns:wpi="http://schemas.microsoft.com/office/word/2010/wordprocessingInk" xmlns:wne="http://schemas.microsoft.com/office/word/2006/wordml" xmlns:wps="http://schemas.microsoft.com/office/word/2010/wordprocessingShape" mc:Ignorable="w14 w15 w16se wp14">
   <w:p>
     <w:pPr>
       <w:pStyle w:val="Footer"/>
@@ -14109,7 +13811,7 @@
 </file>
 
 <file path=word/footer2.xml><?xml version="1.0" encoding="utf-8"?>
-<w:ftr xmlns:wpc="http://schemas.microsoft.com/office/word/2010/wordprocessingCanvas" xmlns:cx="http://schemas.microsoft.com/office/drawing/2014/chartex" xmlns:cx1="http://schemas.microsoft.com/office/drawing/2015/9/8/chartex" xmlns:cx2="http://schemas.microsoft.com/office/drawing/2015/10/21/chartex" xmlns:cx3="http://schemas.microsoft.com/office/drawing/2016/5/9/chartex" xmlns:cx4="http://schemas.microsoft.com/office/drawing/2016/5/10/chartex" xmlns:cx5="http://schemas.microsoft.com/office/drawing/2016/5/11/chartex" xmlns:mc="http://schemas.openxmlformats.org/markup-compatibility/2006" xmlns:o="urn:schemas-microsoft-com:office:office" xmlns:r="http://schemas.openxmlformats.org/officeDocument/2006/relationships" xmlns:m="http://schemas.openxmlformats.org/officeDocument/2006/math" xmlns:v="urn:schemas-microsoft-com:vml" xmlns:wp14="http://schemas.microsoft.com/office/word/2010/wordprocessingDrawing" xmlns:wp="http://schemas.openxmlformats.org/drawingml/2006/wordprocessingDrawing" xmlns:w10="urn:schemas-microsoft-com:office:word" xmlns:w="http://schemas.openxmlformats.org/wordprocessingml/2006/main" xmlns:w14="http://schemas.microsoft.com/office/word/2010/wordml" xmlns:w15="http://schemas.microsoft.com/office/word/2012/wordml" xmlns:w16se="http://schemas.microsoft.com/office/word/2015/wordml/symex" xmlns:wpg="http://schemas.microsoft.com/office/word/2010/wordprocessingGroup" xmlns:wpi="http://schemas.microsoft.com/office/word/2010/wordprocessingInk" xmlns:wne="http://schemas.microsoft.com/office/word/2006/wordml" xmlns:wps="http://schemas.microsoft.com/office/word/2010/wordprocessingShape" mc:Ignorable="w14 w15 w16se wp14">
+<w:ftr xmlns:wpc="http://schemas.microsoft.com/office/word/2010/wordprocessingCanvas" xmlns:cx="http://schemas.microsoft.com/office/drawing/2014/chartex" xmlns:cx1="http://schemas.microsoft.com/office/drawing/2015/9/8/chartex" xmlns:cx2="http://schemas.microsoft.com/office/drawing/2015/10/21/chartex" xmlns:cx3="http://schemas.microsoft.com/office/drawing/2016/5/9/chartex" xmlns:cx4="http://schemas.microsoft.com/office/drawing/2016/5/10/chartex" xmlns:cx5="http://schemas.microsoft.com/office/drawing/2016/5/11/chartex" xmlns:cx6="http://schemas.microsoft.com/office/drawing/2016/5/12/chartex" xmlns:cx7="http://schemas.microsoft.com/office/drawing/2016/5/13/chartex" xmlns:cx8="http://schemas.microsoft.com/office/drawing/2016/5/14/chartex" xmlns:mc="http://schemas.openxmlformats.org/markup-compatibility/2006" xmlns:o="urn:schemas-microsoft-com:office:office" xmlns:r="http://schemas.openxmlformats.org/officeDocument/2006/relationships" xmlns:m="http://schemas.openxmlformats.org/officeDocument/2006/math" xmlns:v="urn:schemas-microsoft-com:vml" xmlns:wp14="http://schemas.microsoft.com/office/word/2010/wordprocessingDrawing" xmlns:wp="http://schemas.openxmlformats.org/drawingml/2006/wordprocessingDrawing" xmlns:w10="urn:schemas-microsoft-com:office:word" xmlns:w="http://schemas.openxmlformats.org/wordprocessingml/2006/main" xmlns:w14="http://schemas.microsoft.com/office/word/2010/wordml" xmlns:w15="http://schemas.microsoft.com/office/word/2012/wordml" xmlns:w16se="http://schemas.microsoft.com/office/word/2015/wordml/symex" xmlns:wpg="http://schemas.microsoft.com/office/word/2010/wordprocessingGroup" xmlns:wpi="http://schemas.microsoft.com/office/word/2010/wordprocessingInk" xmlns:wne="http://schemas.microsoft.com/office/word/2006/wordml" xmlns:wps="http://schemas.microsoft.com/office/word/2010/wordprocessingShape" mc:Ignorable="w14 w15 w16se wp14">
   <w:p>
     <w:pPr>
       <w:pStyle w:val="Footer"/>
@@ -14119,7 +13821,7 @@
 </file>
 
 <file path=word/footer3.xml><?xml version="1.0" encoding="utf-8"?>
-<w:ftr xmlns:wpc="http://schemas.microsoft.com/office/word/2010/wordprocessingCanvas" xmlns:cx="http://schemas.microsoft.com/office/drawing/2014/chartex" xmlns:cx1="http://schemas.microsoft.com/office/drawing/2015/9/8/chartex" xmlns:cx2="http://schemas.microsoft.com/office/drawing/2015/10/21/chartex" xmlns:cx3="http://schemas.microsoft.com/office/drawing/2016/5/9/chartex" xmlns:cx4="http://schemas.microsoft.com/office/drawing/2016/5/10/chartex" xmlns:cx5="http://schemas.microsoft.com/office/drawing/2016/5/11/chartex" xmlns:mc="http://schemas.openxmlformats.org/markup-compatibility/2006" xmlns:o="urn:schemas-microsoft-com:office:office" xmlns:r="http://schemas.openxmlformats.org/officeDocument/2006/relationships" xmlns:m="http://schemas.openxmlformats.org/officeDocument/2006/math" xmlns:v="urn:schemas-microsoft-com:vml" xmlns:wp14="http://schemas.microsoft.com/office/word/2010/wordprocessingDrawing" xmlns:wp="http://schemas.openxmlformats.org/drawingml/2006/wordprocessingDrawing" xmlns:w10="urn:schemas-microsoft-com:office:word" xmlns:w="http://schemas.openxmlformats.org/wordprocessingml/2006/main" xmlns:w14="http://schemas.microsoft.com/office/word/2010/wordml" xmlns:w15="http://schemas.microsoft.com/office/word/2012/wordml" xmlns:w16se="http://schemas.microsoft.com/office/word/2015/wordml/symex" xmlns:wpg="http://schemas.microsoft.com/office/word/2010/wordprocessingGroup" xmlns:wpi="http://schemas.microsoft.com/office/word/2010/wordprocessingInk" xmlns:wne="http://schemas.microsoft.com/office/word/2006/wordml" xmlns:wps="http://schemas.microsoft.com/office/word/2010/wordprocessingShape" mc:Ignorable="w14 w15 w16se wp14">
+<w:ftr xmlns:wpc="http://schemas.microsoft.com/office/word/2010/wordprocessingCanvas" xmlns:cx="http://schemas.microsoft.com/office/drawing/2014/chartex" xmlns:cx1="http://schemas.microsoft.com/office/drawing/2015/9/8/chartex" xmlns:cx2="http://schemas.microsoft.com/office/drawing/2015/10/21/chartex" xmlns:cx3="http://schemas.microsoft.com/office/drawing/2016/5/9/chartex" xmlns:cx4="http://schemas.microsoft.com/office/drawing/2016/5/10/chartex" xmlns:cx5="http://schemas.microsoft.com/office/drawing/2016/5/11/chartex" xmlns:cx6="http://schemas.microsoft.com/office/drawing/2016/5/12/chartex" xmlns:cx7="http://schemas.microsoft.com/office/drawing/2016/5/13/chartex" xmlns:cx8="http://schemas.microsoft.com/office/drawing/2016/5/14/chartex" xmlns:mc="http://schemas.openxmlformats.org/markup-compatibility/2006" xmlns:o="urn:schemas-microsoft-com:office:office" xmlns:r="http://schemas.openxmlformats.org/officeDocument/2006/relationships" xmlns:m="http://schemas.openxmlformats.org/officeDocument/2006/math" xmlns:v="urn:schemas-microsoft-com:vml" xmlns:wp14="http://schemas.microsoft.com/office/word/2010/wordprocessingDrawing" xmlns:wp="http://schemas.openxmlformats.org/drawingml/2006/wordprocessingDrawing" xmlns:w10="urn:schemas-microsoft-com:office:word" xmlns:w="http://schemas.openxmlformats.org/wordprocessingml/2006/main" xmlns:w14="http://schemas.microsoft.com/office/word/2010/wordml" xmlns:w15="http://schemas.microsoft.com/office/word/2012/wordml" xmlns:w16se="http://schemas.microsoft.com/office/word/2015/wordml/symex" xmlns:wpg="http://schemas.microsoft.com/office/word/2010/wordprocessingGroup" xmlns:wpi="http://schemas.microsoft.com/office/word/2010/wordprocessingInk" xmlns:wne="http://schemas.microsoft.com/office/word/2006/wordml" xmlns:wps="http://schemas.microsoft.com/office/word/2010/wordprocessingShape" mc:Ignorable="w14 w15 w16se wp14">
   <w:p>
     <w:pPr>
       <w:pStyle w:val="Footer"/>
@@ -14129,7 +13831,7 @@
 </file>
 
 <file path=word/footer4.xml><?xml version="1.0" encoding="utf-8"?>
-<w:ftr xmlns:wpc="http://schemas.microsoft.com/office/word/2010/wordprocessingCanvas" xmlns:cx="http://schemas.microsoft.com/office/drawing/2014/chartex" xmlns:cx1="http://schemas.microsoft.com/office/drawing/2015/9/8/chartex" xmlns:cx2="http://schemas.microsoft.com/office/drawing/2015/10/21/chartex" xmlns:cx3="http://schemas.microsoft.com/office/drawing/2016/5/9/chartex" xmlns:cx4="http://schemas.microsoft.com/office/drawing/2016/5/10/chartex" xmlns:cx5="http://schemas.microsoft.com/office/drawing/2016/5/11/chartex" xmlns:mc="http://schemas.openxmlformats.org/markup-compatibility/2006" xmlns:o="urn:schemas-microsoft-com:office:office" xmlns:r="http://schemas.openxmlformats.org/officeDocument/2006/relationships" xmlns:m="http://schemas.openxmlformats.org/officeDocument/2006/math" xmlns:v="urn:schemas-microsoft-com:vml" xmlns:wp14="http://schemas.microsoft.com/office/word/2010/wordprocessingDrawing" xmlns:wp="http://schemas.openxmlformats.org/drawingml/2006/wordprocessingDrawing" xmlns:w10="urn:schemas-microsoft-com:office:word" xmlns:w="http://schemas.openxmlformats.org/wordprocessingml/2006/main" xmlns:w14="http://schemas.microsoft.com/office/word/2010/wordml" xmlns:w15="http://schemas.microsoft.com/office/word/2012/wordml" xmlns:w16se="http://schemas.microsoft.com/office/word/2015/wordml/symex" xmlns:wpg="http://schemas.microsoft.com/office/word/2010/wordprocessingGroup" xmlns:wpi="http://schemas.microsoft.com/office/word/2010/wordprocessingInk" xmlns:wne="http://schemas.microsoft.com/office/word/2006/wordml" xmlns:wps="http://schemas.microsoft.com/office/word/2010/wordprocessingShape" mc:Ignorable="w14 w15 w16se wp14">
+<w:ftr xmlns:wpc="http://schemas.microsoft.com/office/word/2010/wordprocessingCanvas" xmlns:cx="http://schemas.microsoft.com/office/drawing/2014/chartex" xmlns:cx1="http://schemas.microsoft.com/office/drawing/2015/9/8/chartex" xmlns:cx2="http://schemas.microsoft.com/office/drawing/2015/10/21/chartex" xmlns:cx3="http://schemas.microsoft.com/office/drawing/2016/5/9/chartex" xmlns:cx4="http://schemas.microsoft.com/office/drawing/2016/5/10/chartex" xmlns:cx5="http://schemas.microsoft.com/office/drawing/2016/5/11/chartex" xmlns:cx6="http://schemas.microsoft.com/office/drawing/2016/5/12/chartex" xmlns:cx7="http://schemas.microsoft.com/office/drawing/2016/5/13/chartex" xmlns:cx8="http://schemas.microsoft.com/office/drawing/2016/5/14/chartex" xmlns:mc="http://schemas.openxmlformats.org/markup-compatibility/2006" xmlns:o="urn:schemas-microsoft-com:office:office" xmlns:r="http://schemas.openxmlformats.org/officeDocument/2006/relationships" xmlns:m="http://schemas.openxmlformats.org/officeDocument/2006/math" xmlns:v="urn:schemas-microsoft-com:vml" xmlns:wp14="http://schemas.microsoft.com/office/word/2010/wordprocessingDrawing" xmlns:wp="http://schemas.openxmlformats.org/drawingml/2006/wordprocessingDrawing" xmlns:w10="urn:schemas-microsoft-com:office:word" xmlns:w="http://schemas.openxmlformats.org/wordprocessingml/2006/main" xmlns:w14="http://schemas.microsoft.com/office/word/2010/wordml" xmlns:w15="http://schemas.microsoft.com/office/word/2012/wordml" xmlns:w16se="http://schemas.microsoft.com/office/word/2015/wordml/symex" xmlns:wpg="http://schemas.microsoft.com/office/word/2010/wordprocessingGroup" xmlns:wpi="http://schemas.microsoft.com/office/word/2010/wordprocessingInk" xmlns:wne="http://schemas.microsoft.com/office/word/2006/wordml" xmlns:wps="http://schemas.microsoft.com/office/word/2010/wordprocessingShape" mc:Ignorable="w14 w15 w16se wp14">
   <w:p>
     <w:pPr>
       <w:pStyle w:val="Footer"/>
@@ -14139,7 +13841,7 @@
 </file>
 
 <file path=word/footer5.xml><?xml version="1.0" encoding="utf-8"?>
-<w:ftr xmlns:wpc="http://schemas.microsoft.com/office/word/2010/wordprocessingCanvas" xmlns:cx="http://schemas.microsoft.com/office/drawing/2014/chartex" xmlns:cx1="http://schemas.microsoft.com/office/drawing/2015/9/8/chartex" xmlns:cx2="http://schemas.microsoft.com/office/drawing/2015/10/21/chartex" xmlns:cx3="http://schemas.microsoft.com/office/drawing/2016/5/9/chartex" xmlns:cx4="http://schemas.microsoft.com/office/drawing/2016/5/10/chartex" xmlns:cx5="http://schemas.microsoft.com/office/drawing/2016/5/11/chartex" xmlns:mc="http://schemas.openxmlformats.org/markup-compatibility/2006" xmlns:o="urn:schemas-microsoft-com:office:office" xmlns:r="http://schemas.openxmlformats.org/officeDocument/2006/relationships" xmlns:m="http://schemas.openxmlformats.org/officeDocument/2006/math" xmlns:v="urn:schemas-microsoft-com:vml" xmlns:wp14="http://schemas.microsoft.com/office/word/2010/wordprocessingDrawing" xmlns:wp="http://schemas.openxmlformats.org/drawingml/2006/wordprocessingDrawing" xmlns:w10="urn:schemas-microsoft-com:office:word" xmlns:w="http://schemas.openxmlformats.org/wordprocessingml/2006/main" xmlns:w14="http://schemas.microsoft.com/office/word/2010/wordml" xmlns:w15="http://schemas.microsoft.com/office/word/2012/wordml" xmlns:w16se="http://schemas.microsoft.com/office/word/2015/wordml/symex" xmlns:wpg="http://schemas.microsoft.com/office/word/2010/wordprocessingGroup" xmlns:wpi="http://schemas.microsoft.com/office/word/2010/wordprocessingInk" xmlns:wne="http://schemas.microsoft.com/office/word/2006/wordml" xmlns:wps="http://schemas.microsoft.com/office/word/2010/wordprocessingShape" mc:Ignorable="w14 w15 w16se wp14">
+<w:ftr xmlns:wpc="http://schemas.microsoft.com/office/word/2010/wordprocessingCanvas" xmlns:cx="http://schemas.microsoft.com/office/drawing/2014/chartex" xmlns:cx1="http://schemas.microsoft.com/office/drawing/2015/9/8/chartex" xmlns:cx2="http://schemas.microsoft.com/office/drawing/2015/10/21/chartex" xmlns:cx3="http://schemas.microsoft.com/office/drawing/2016/5/9/chartex" xmlns:cx4="http://schemas.microsoft.com/office/drawing/2016/5/10/chartex" xmlns:cx5="http://schemas.microsoft.com/office/drawing/2016/5/11/chartex" xmlns:cx6="http://schemas.microsoft.com/office/drawing/2016/5/12/chartex" xmlns:cx7="http://schemas.microsoft.com/office/drawing/2016/5/13/chartex" xmlns:cx8="http://schemas.microsoft.com/office/drawing/2016/5/14/chartex" xmlns:mc="http://schemas.openxmlformats.org/markup-compatibility/2006" xmlns:o="urn:schemas-microsoft-com:office:office" xmlns:r="http://schemas.openxmlformats.org/officeDocument/2006/relationships" xmlns:m="http://schemas.openxmlformats.org/officeDocument/2006/math" xmlns:v="urn:schemas-microsoft-com:vml" xmlns:wp14="http://schemas.microsoft.com/office/word/2010/wordprocessingDrawing" xmlns:wp="http://schemas.openxmlformats.org/drawingml/2006/wordprocessingDrawing" xmlns:w10="urn:schemas-microsoft-com:office:word" xmlns:w="http://schemas.openxmlformats.org/wordprocessingml/2006/main" xmlns:w14="http://schemas.microsoft.com/office/word/2010/wordml" xmlns:w15="http://schemas.microsoft.com/office/word/2012/wordml" xmlns:w16se="http://schemas.microsoft.com/office/word/2015/wordml/symex" xmlns:wpg="http://schemas.microsoft.com/office/word/2010/wordprocessingGroup" xmlns:wpi="http://schemas.microsoft.com/office/word/2010/wordprocessingInk" xmlns:wne="http://schemas.microsoft.com/office/word/2006/wordml" xmlns:wps="http://schemas.microsoft.com/office/word/2010/wordprocessingShape" mc:Ignorable="w14 w15 w16se wp14">
   <w:p>
     <w:pPr>
       <w:pStyle w:val="Footer"/>
@@ -14157,7 +13859,7 @@
       <w:rPr>
         <w:noProof/>
       </w:rPr>
-      <w:t>6</w:t>
+      <w:t>24</w:t>
     </w:r>
     <w:r>
       <w:rPr>
@@ -14170,7 +13872,7 @@
 </file>
 
 <file path=word/footer6.xml><?xml version="1.0" encoding="utf-8"?>
-<w:ftr xmlns:wpc="http://schemas.microsoft.com/office/word/2010/wordprocessingCanvas" xmlns:cx="http://schemas.microsoft.com/office/drawing/2014/chartex" xmlns:cx1="http://schemas.microsoft.com/office/drawing/2015/9/8/chartex" xmlns:cx2="http://schemas.microsoft.com/office/drawing/2015/10/21/chartex" xmlns:cx3="http://schemas.microsoft.com/office/drawing/2016/5/9/chartex" xmlns:cx4="http://schemas.microsoft.com/office/drawing/2016/5/10/chartex" xmlns:cx5="http://schemas.microsoft.com/office/drawing/2016/5/11/chartex" xmlns:mc="http://schemas.openxmlformats.org/markup-compatibility/2006" xmlns:o="urn:schemas-microsoft-com:office:office" xmlns:r="http://schemas.openxmlformats.org/officeDocument/2006/relationships" xmlns:m="http://schemas.openxmlformats.org/officeDocument/2006/math" xmlns:v="urn:schemas-microsoft-com:vml" xmlns:wp14="http://schemas.microsoft.com/office/word/2010/wordprocessingDrawing" xmlns:wp="http://schemas.openxmlformats.org/drawingml/2006/wordprocessingDrawing" xmlns:w10="urn:schemas-microsoft-com:office:word" xmlns:w="http://schemas.openxmlformats.org/wordprocessingml/2006/main" xmlns:w14="http://schemas.microsoft.com/office/word/2010/wordml" xmlns:w15="http://schemas.microsoft.com/office/word/2012/wordml" xmlns:w16se="http://schemas.microsoft.com/office/word/2015/wordml/symex" xmlns:wpg="http://schemas.microsoft.com/office/word/2010/wordprocessingGroup" xmlns:wpi="http://schemas.microsoft.com/office/word/2010/wordprocessingInk" xmlns:wne="http://schemas.microsoft.com/office/word/2006/wordml" xmlns:wps="http://schemas.microsoft.com/office/word/2010/wordprocessingShape" mc:Ignorable="w14 w15 w16se wp14">
+<w:ftr xmlns:wpc="http://schemas.microsoft.com/office/word/2010/wordprocessingCanvas" xmlns:cx="http://schemas.microsoft.com/office/drawing/2014/chartex" xmlns:cx1="http://schemas.microsoft.com/office/drawing/2015/9/8/chartex" xmlns:cx2="http://schemas.microsoft.com/office/drawing/2015/10/21/chartex" xmlns:cx3="http://schemas.microsoft.com/office/drawing/2016/5/9/chartex" xmlns:cx4="http://schemas.microsoft.com/office/drawing/2016/5/10/chartex" xmlns:cx5="http://schemas.microsoft.com/office/drawing/2016/5/11/chartex" xmlns:cx6="http://schemas.microsoft.com/office/drawing/2016/5/12/chartex" xmlns:cx7="http://schemas.microsoft.com/office/drawing/2016/5/13/chartex" xmlns:cx8="http://schemas.microsoft.com/office/drawing/2016/5/14/chartex" xmlns:mc="http://schemas.openxmlformats.org/markup-compatibility/2006" xmlns:o="urn:schemas-microsoft-com:office:office" xmlns:r="http://schemas.openxmlformats.org/officeDocument/2006/relationships" xmlns:m="http://schemas.openxmlformats.org/officeDocument/2006/math" xmlns:v="urn:schemas-microsoft-com:vml" xmlns:wp14="http://schemas.microsoft.com/office/word/2010/wordprocessingDrawing" xmlns:wp="http://schemas.openxmlformats.org/drawingml/2006/wordprocessingDrawing" xmlns:w10="urn:schemas-microsoft-com:office:word" xmlns:w="http://schemas.openxmlformats.org/wordprocessingml/2006/main" xmlns:w14="http://schemas.microsoft.com/office/word/2010/wordml" xmlns:w15="http://schemas.microsoft.com/office/word/2012/wordml" xmlns:w16se="http://schemas.microsoft.com/office/word/2015/wordml/symex" xmlns:wpg="http://schemas.microsoft.com/office/word/2010/wordprocessingGroup" xmlns:wpi="http://schemas.microsoft.com/office/word/2010/wordprocessingInk" xmlns:wne="http://schemas.microsoft.com/office/word/2006/wordml" xmlns:wps="http://schemas.microsoft.com/office/word/2010/wordprocessingShape" mc:Ignorable="w14 w15 w16se wp14">
   <w:p>
     <w:pPr>
       <w:pStyle w:val="Footer"/>
@@ -14189,7 +13891,7 @@
       <w:rPr>
         <w:noProof/>
       </w:rPr>
-      <w:t>5</w:t>
+      <w:t>23</w:t>
     </w:r>
     <w:r>
       <w:rPr>
@@ -14202,7 +13904,7 @@
 </file>
 
 <file path=word/footnotes.xml><?xml version="1.0" encoding="utf-8"?>
-<w:footnotes xmlns:wpc="http://schemas.microsoft.com/office/word/2010/wordprocessingCanvas" xmlns:cx="http://schemas.microsoft.com/office/drawing/2014/chartex" xmlns:cx1="http://schemas.microsoft.com/office/drawing/2015/9/8/chartex" xmlns:cx2="http://schemas.microsoft.com/office/drawing/2015/10/21/chartex" xmlns:cx3="http://schemas.microsoft.com/office/drawing/2016/5/9/chartex" xmlns:cx4="http://schemas.microsoft.com/office/drawing/2016/5/10/chartex" xmlns:cx5="http://schemas.microsoft.com/office/drawing/2016/5/11/chartex" xmlns:mc="http://schemas.openxmlformats.org/markup-compatibility/2006" xmlns:o="urn:schemas-microsoft-com:office:office" xmlns:r="http://schemas.openxmlformats.org/officeDocument/2006/relationships" xmlns:m="http://schemas.openxmlformats.org/officeDocument/2006/math" xmlns:v="urn:schemas-microsoft-com:vml" xmlns:wp14="http://schemas.microsoft.com/office/word/2010/wordprocessingDrawing" xmlns:wp="http://schemas.openxmlformats.org/drawingml/2006/wordprocessingDrawing" xmlns:w10="urn:schemas-microsoft-com:office:word" xmlns:w="http://schemas.openxmlformats.org/wordprocessingml/2006/main" xmlns:w14="http://schemas.microsoft.com/office/word/2010/wordml" xmlns:w15="http://schemas.microsoft.com/office/word/2012/wordml" xmlns:w16se="http://schemas.microsoft.com/office/word/2015/wordml/symex" xmlns:wpg="http://schemas.microsoft.com/office/word/2010/wordprocessingGroup" xmlns:wpi="http://schemas.microsoft.com/office/word/2010/wordprocessingInk" xmlns:wne="http://schemas.microsoft.com/office/word/2006/wordml" xmlns:wps="http://schemas.microsoft.com/office/word/2010/wordprocessingShape" mc:Ignorable="w14 w15 w16se wp14">
+<w:footnotes xmlns:wpc="http://schemas.microsoft.com/office/word/2010/wordprocessingCanvas" xmlns:cx="http://schemas.microsoft.com/office/drawing/2014/chartex" xmlns:cx1="http://schemas.microsoft.com/office/drawing/2015/9/8/chartex" xmlns:cx2="http://schemas.microsoft.com/office/drawing/2015/10/21/chartex" xmlns:cx3="http://schemas.microsoft.com/office/drawing/2016/5/9/chartex" xmlns:cx4="http://schemas.microsoft.com/office/drawing/2016/5/10/chartex" xmlns:cx5="http://schemas.microsoft.com/office/drawing/2016/5/11/chartex" xmlns:cx6="http://schemas.microsoft.com/office/drawing/2016/5/12/chartex" xmlns:cx7="http://schemas.microsoft.com/office/drawing/2016/5/13/chartex" xmlns:cx8="http://schemas.microsoft.com/office/drawing/2016/5/14/chartex" xmlns:mc="http://schemas.openxmlformats.org/markup-compatibility/2006" xmlns:o="urn:schemas-microsoft-com:office:office" xmlns:r="http://schemas.openxmlformats.org/officeDocument/2006/relationships" xmlns:m="http://schemas.openxmlformats.org/officeDocument/2006/math" xmlns:v="urn:schemas-microsoft-com:vml" xmlns:wp14="http://schemas.microsoft.com/office/word/2010/wordprocessingDrawing" xmlns:wp="http://schemas.openxmlformats.org/drawingml/2006/wordprocessingDrawing" xmlns:w10="urn:schemas-microsoft-com:office:word" xmlns:w="http://schemas.openxmlformats.org/wordprocessingml/2006/main" xmlns:w14="http://schemas.microsoft.com/office/word/2010/wordml" xmlns:w15="http://schemas.microsoft.com/office/word/2012/wordml" xmlns:w16se="http://schemas.microsoft.com/office/word/2015/wordml/symex" xmlns:wpg="http://schemas.microsoft.com/office/word/2010/wordprocessingGroup" xmlns:wpi="http://schemas.microsoft.com/office/word/2010/wordprocessingInk" xmlns:wne="http://schemas.microsoft.com/office/word/2006/wordml" xmlns:wps="http://schemas.microsoft.com/office/word/2010/wordprocessingShape" mc:Ignorable="w14 w15 w16se wp14">
   <w:footnote w:type="separator" w:id="-1">
     <w:p>
       <w:r>
@@ -14221,7 +13923,7 @@
 </file>
 
 <file path=word/numbering.xml><?xml version="1.0" encoding="utf-8"?>
-<w:numbering xmlns:wpc="http://schemas.microsoft.com/office/word/2010/wordprocessingCanvas" xmlns:cx="http://schemas.microsoft.com/office/drawing/2014/chartex" xmlns:cx1="http://schemas.microsoft.com/office/drawing/2015/9/8/chartex" xmlns:cx2="http://schemas.microsoft.com/office/drawing/2015/10/21/chartex" xmlns:cx3="http://schemas.microsoft.com/office/drawing/2016/5/9/chartex" xmlns:cx4="http://schemas.microsoft.com/office/drawing/2016/5/10/chartex" xmlns:cx5="http://schemas.microsoft.com/office/drawing/2016/5/11/chartex" xmlns:mc="http://schemas.openxmlformats.org/markup-compatibility/2006" xmlns:o="urn:schemas-microsoft-com:office:office" xmlns:r="http://schemas.openxmlformats.org/officeDocument/2006/relationships" xmlns:m="http://schemas.openxmlformats.org/officeDocument/2006/math" xmlns:v="urn:schemas-microsoft-com:vml" xmlns:wp14="http://schemas.microsoft.com/office/word/2010/wordprocessingDrawing" xmlns:wp="http://schemas.openxmlformats.org/drawingml/2006/wordprocessingDrawing" xmlns:w10="urn:schemas-microsoft-com:office:word" xmlns:w="http://schemas.openxmlformats.org/wordprocessingml/2006/main" xmlns:w14="http://schemas.microsoft.com/office/word/2010/wordml" xmlns:w15="http://schemas.microsoft.com/office/word/2012/wordml" xmlns:w16se="http://schemas.microsoft.com/office/word/2015/wordml/symex" xmlns:wpg="http://schemas.microsoft.com/office/word/2010/wordprocessingGroup" xmlns:wpi="http://schemas.microsoft.com/office/word/2010/wordprocessingInk" xmlns:wne="http://schemas.microsoft.com/office/word/2006/wordml" xmlns:wps="http://schemas.microsoft.com/office/word/2010/wordprocessingShape" mc:Ignorable="w14 w15 w16se wp14">
+<w:numbering xmlns:wpc="http://schemas.microsoft.com/office/word/2010/wordprocessingCanvas" xmlns:cx="http://schemas.microsoft.com/office/drawing/2014/chartex" xmlns:cx1="http://schemas.microsoft.com/office/drawing/2015/9/8/chartex" xmlns:cx2="http://schemas.microsoft.com/office/drawing/2015/10/21/chartex" xmlns:cx3="http://schemas.microsoft.com/office/drawing/2016/5/9/chartex" xmlns:cx4="http://schemas.microsoft.com/office/drawing/2016/5/10/chartex" xmlns:cx5="http://schemas.microsoft.com/office/drawing/2016/5/11/chartex" xmlns:cx6="http://schemas.microsoft.com/office/drawing/2016/5/12/chartex" xmlns:cx7="http://schemas.microsoft.com/office/drawing/2016/5/13/chartex" xmlns:cx8="http://schemas.microsoft.com/office/drawing/2016/5/14/chartex" xmlns:mc="http://schemas.openxmlformats.org/markup-compatibility/2006" xmlns:o="urn:schemas-microsoft-com:office:office" xmlns:r="http://schemas.openxmlformats.org/officeDocument/2006/relationships" xmlns:m="http://schemas.openxmlformats.org/officeDocument/2006/math" xmlns:v="urn:schemas-microsoft-com:vml" xmlns:wp14="http://schemas.microsoft.com/office/word/2010/wordprocessingDrawing" xmlns:wp="http://schemas.openxmlformats.org/drawingml/2006/wordprocessingDrawing" xmlns:w10="urn:schemas-microsoft-com:office:word" xmlns:w="http://schemas.openxmlformats.org/wordprocessingml/2006/main" xmlns:w14="http://schemas.microsoft.com/office/word/2010/wordml" xmlns:w15="http://schemas.microsoft.com/office/word/2012/wordml" xmlns:w16se="http://schemas.microsoft.com/office/word/2015/wordml/symex" xmlns:wpg="http://schemas.microsoft.com/office/word/2010/wordprocessingGroup" xmlns:wpi="http://schemas.microsoft.com/office/word/2010/wordprocessingInk" xmlns:wne="http://schemas.microsoft.com/office/word/2006/wordml" xmlns:wps="http://schemas.microsoft.com/office/word/2010/wordprocessingShape" mc:Ignorable="w14 w15 w16se wp14">
   <w:abstractNum w:abstractNumId="0" w15:restartNumberingAfterBreak="0">
     <w:nsid w:val="09605EF6"/>
     <w:multiLevelType w:val="multilevel"/>
@@ -17247,6 +16949,7 @@
   <w:style w:type="character" w:default="1" w:styleId="DefaultParagraphFont">
     <w:name w:val="Default Paragraph Font"/>
     <w:uiPriority w:val="1"/>
+    <w:semiHidden/>
     <w:unhideWhenUsed/>
   </w:style>
   <w:style w:type="table" w:default="1" w:styleId="TableNormal">
@@ -17924,7 +17627,7 @@
 </file>
 
 <file path=customXml/itemProps1.xml><?xml version="1.0" encoding="utf-8"?>
-<ds:datastoreItem xmlns:ds="http://schemas.openxmlformats.org/officeDocument/2006/customXml" ds:itemID="{4344B06F-52D7-486A-8EC4-246E465AFA99}">
+<ds:datastoreItem xmlns:ds="http://schemas.openxmlformats.org/officeDocument/2006/customXml" ds:itemID="{5034BA5C-3E34-4A74-8FE7-D74E88915AB1}">
   <ds:schemaRefs>
     <ds:schemaRef ds:uri="http://schemas.openxmlformats.org/officeDocument/2006/bibliography"/>
   </ds:schemaRefs>

</xml_diff>